<commit_message>
Added Van in acknowledgements and formatted refs
</commit_message>
<xml_diff>
--- a/docs/individvar_ESM.docx
+++ b/docs/individvar_ESM.docx
@@ -138,6 +138,21 @@
         <w:rPr>
           <w:lang w:val="en-AU"/>
         </w:rPr>
+        <w:t xml:space="preserve"> </w:t>
+      </w:r>
+      <w:r>
+        <w:t>(Mark Chappell</w:t>
+      </w:r>
+      <w:r>
+        <w:t>,</w:t>
+      </w:r>
+      <w:r>
+        <w:t xml:space="preserve"> Regents of University of California)</w:t>
+      </w:r>
+      <w:r>
+        <w:rPr>
+          <w:lang w:val="en-AU"/>
+        </w:rPr>
         <w:t xml:space="preserve">. </w:t>
       </w:r>
       <w:r>
@@ -340,7 +355,83 @@
           <w:rFonts w:eastAsiaTheme="minorHAnsi"/>
           <w:lang w:val="en-US"/>
         </w:rPr>
-        <w:t>{Zuur:2010dq}</w:t>
+        <w:fldChar w:fldCharType="begin"/>
+      </w:r>
+      <w:r>
+        <w:rPr>
+          <w:rFonts w:eastAsiaTheme="minorHAnsi"/>
+          <w:lang w:val="en-US"/>
+        </w:rPr>
+        <w:instrText xml:space="preserve"> ADDIN PAPERS2_CITATIONS &lt;citation&gt;&lt;priority&gt;0&lt;/priority&gt;&lt;uuid&gt;DE3B3F9C-241B-4CA4-9CA7-75D44E610E27&lt;/uuid&gt;&lt;publications&gt;&lt;publication&gt;&lt;subtype&gt;400&lt;/subtype&gt;&lt;publisher&gt;Blackwell Publishing Ltd&lt;/publisher&gt;&lt;title&gt;A protocol for data exploration to avoid common statistical problems&lt;/title&gt;&lt;url&gt;http://onlinelibrary.wiley.com/doi/10.1111/j.2041-210X.2009.00001.x/full&lt;/url&gt;&lt;volume&gt;1&lt;/volume&gt;&lt;publication_date&gt;99201003011200000000222000&lt;/publication_date&gt;&lt;uuid&gt;BEFDA07E-7FA2-4269-86F0-BD247B2CBEE2&lt;/uuid&gt;&lt;type&gt;400&lt;/type&gt;&lt;number&gt;1&lt;/number&gt;&lt;citekey&gt;Zuur:2010dq&lt;/citekey&gt;&lt;subtitle&gt;Data exploration&lt;/subtitle&gt;&lt;doi&gt;10.1111/j.2041-210X.2009.00001.x&lt;/doi&gt;&lt;startpage&gt;3&lt;/startpage&gt;&lt;endpage&gt;14&lt;/endpage&gt;&lt;bundle&gt;&lt;publication&gt;&lt;title&gt;Methods in Ecology …&lt;/title&gt;&lt;uuid&gt;2D0CB5C4-63F6-4A88-AB54-FB459CAEB914&lt;/uuid&gt;&lt;subtype&gt;-100&lt;/subtype&gt;&lt;publisher&gt;Blackwell Publishing Ltd&lt;/publisher&gt;&lt;type&gt;-100&lt;/type&gt;&lt;/publication&gt;&lt;/bundle&gt;&lt;authors&gt;&lt;author&gt;&lt;lastName&gt;Zuur&lt;/lastName&gt;&lt;firstName&gt;Alain&lt;/firstName&gt;&lt;middleNames&gt;F&lt;/middleNames&gt;&lt;/author&gt;&lt;author&gt;&lt;lastName&gt;Ieno&lt;/lastName&gt;&lt;firstName&gt;Elena&lt;/firstName&gt;&lt;middleNames&gt;N&lt;/middleNames&gt;&lt;/author&gt;&lt;author&gt;&lt;lastName&gt;Elphick&lt;/lastName&gt;&lt;firstName&gt;Chris&lt;/firstName&gt;&lt;middleNames&gt;S&lt;/middleNames&gt;&lt;/author&gt;&lt;/authors&gt;&lt;/publication&gt;&lt;/publications&gt;&lt;cites&gt;&lt;/cites&gt;&lt;/citation&gt;</w:instrText>
+      </w:r>
+      <w:r>
+        <w:rPr>
+          <w:rFonts w:eastAsiaTheme="minorHAnsi"/>
+          <w:lang w:val="en-US"/>
+        </w:rPr>
+        <w:fldChar w:fldCharType="separate"/>
+      </w:r>
+      <w:r>
+        <w:rPr>
+          <w:rFonts w:eastAsiaTheme="minorHAnsi"/>
+          <w:lang w:val="en-US"/>
+        </w:rPr>
+        <w:t>(</w:t>
+      </w:r>
+      <w:proofErr w:type="spellStart"/>
+      <w:r>
+        <w:rPr>
+          <w:rFonts w:eastAsiaTheme="minorHAnsi"/>
+          <w:lang w:val="en-US"/>
+        </w:rPr>
+        <w:t>Zuur</w:t>
+      </w:r>
+      <w:proofErr w:type="spellEnd"/>
+      <w:r>
+        <w:rPr>
+          <w:rFonts w:eastAsiaTheme="minorHAnsi"/>
+          <w:lang w:val="en-US"/>
+        </w:rPr>
+        <w:t xml:space="preserve">, </w:t>
+      </w:r>
+      <w:proofErr w:type="spellStart"/>
+      <w:r>
+        <w:rPr>
+          <w:rFonts w:eastAsiaTheme="minorHAnsi"/>
+          <w:lang w:val="en-US"/>
+        </w:rPr>
+        <w:t>Ieno</w:t>
+      </w:r>
+      <w:proofErr w:type="spellEnd"/>
+      <w:r>
+        <w:rPr>
+          <w:rFonts w:eastAsiaTheme="minorHAnsi"/>
+          <w:lang w:val="en-US"/>
+        </w:rPr>
+        <w:t xml:space="preserve"> &amp; </w:t>
+      </w:r>
+      <w:proofErr w:type="spellStart"/>
+      <w:r>
+        <w:rPr>
+          <w:rFonts w:eastAsiaTheme="minorHAnsi"/>
+          <w:lang w:val="en-US"/>
+        </w:rPr>
+        <w:t>Elphick</w:t>
+      </w:r>
+      <w:proofErr w:type="spellEnd"/>
+      <w:r>
+        <w:rPr>
+          <w:rFonts w:eastAsiaTheme="minorHAnsi"/>
+          <w:lang w:val="en-US"/>
+        </w:rPr>
+        <w:t xml:space="preserve"> 2010)</w:t>
+      </w:r>
+      <w:r>
+        <w:rPr>
+          <w:rFonts w:eastAsiaTheme="minorHAnsi"/>
+          <w:lang w:val="en-US"/>
+        </w:rPr>
+        <w:fldChar w:fldCharType="end"/>
       </w:r>
       <w:r>
         <w:rPr>
@@ -470,20 +561,20 @@
         <w:rPr>
           <w:lang w:val="en-AU"/>
         </w:rPr>
-        <w:t>% of total dataset)</w:t>
-      </w:r>
-      <w:r>
-        <w:rPr>
-          <w:lang w:val="en-AU"/>
-        </w:rPr>
-        <w:t xml:space="preserve"> because </w:t>
+        <w:t xml:space="preserve">% of total </w:t>
       </w:r>
       <w:r>
         <w:rPr>
           <w:lang w:val="en-AU"/>
         </w:rPr>
         <w:lastRenderedPageBreak/>
-        <w:t>‘</w:t>
+        <w:t>dataset)</w:t>
+      </w:r>
+      <w:r>
+        <w:rPr>
+          <w:lang w:val="en-AU"/>
+        </w:rPr>
+        <w:t xml:space="preserve"> because ‘</w:t>
       </w:r>
       <w:proofErr w:type="spellStart"/>
       <w:r>
@@ -497,7 +588,77 @@
         <w:rPr>
           <w:lang w:val="en-AU"/>
         </w:rPr>
-        <w:t>’ requires complete cases of predictors and we wanted to ensure the dataset used by both statistical approaches are the same.</w:t>
+        <w:t>’ requires complete cases of predictors and we wanted to ensure the dataset used by both statistical approaches are the same</w:t>
+      </w:r>
+      <w:r>
+        <w:rPr>
+          <w:lang w:val="en-AU"/>
+        </w:rPr>
+        <w:t xml:space="preserve"> (</w:t>
+      </w:r>
+      <w:r>
+        <w:rPr>
+          <w:rFonts w:eastAsiaTheme="minorHAnsi"/>
+          <w:lang w:val="en-US"/>
+        </w:rPr>
+        <w:fldChar w:fldCharType="begin"/>
+      </w:r>
+      <w:r>
+        <w:rPr>
+          <w:rFonts w:eastAsiaTheme="minorHAnsi"/>
+          <w:lang w:val="en-US"/>
+        </w:rPr>
+        <w:instrText xml:space="preserve"> ADDIN PAPERS2_CITATIONS &lt;citation&gt;&lt;priority&gt;1&lt;/priority&gt;&lt;uuid&gt;C2528811-63A6-4570-AF9D-CDEDD7B287EB&lt;/uuid&gt;&lt;publications&gt;&lt;publication&gt;&lt;subtype&gt;400&lt;/subtype&gt;&lt;title&gt;MCMC methods for multi-response generalized linear mixed models: The MCMCglmm R package&lt;/title&gt;&lt;url&gt;https://www.scopus.com/inward/record.uri?partnerID=HzOxMe3b&amp;amp;scp=77749249761&amp;amp;origin=inward&lt;/url&gt;&lt;volume&gt;33&lt;/volume&gt;&lt;publication_date&gt;99201006101200000000222000&lt;/publication_date&gt;&lt;uuid&gt;801F2D89-D869-4416-B2ED-F1ED8354AA87&lt;/uuid&gt;&lt;type&gt;400&lt;/type&gt;&lt;number&gt;2&lt;/number&gt;&lt;institution&gt;University of Edinburgh, Edinburgh, United Kingdom&lt;/institution&gt;&lt;startpage&gt;1&lt;/startpage&gt;&lt;endpage&gt;22&lt;/endpage&gt;&lt;bundle&gt;&lt;publication&gt;&lt;title&gt;Journal of Statistical Software&lt;/title&gt;&lt;uuid&gt;8884EA2C-FDE0-4508-9209-22AC5B1B1F38&lt;/uuid&gt;&lt;subtype&gt;-100&lt;/subtype&gt;&lt;type&gt;-100&lt;/type&gt;&lt;/publication&gt;&lt;/bundle&gt;&lt;authors&gt;&lt;author&gt;&lt;lastName&gt;Hadfield&lt;/lastName&gt;&lt;firstName&gt;Jarrod&lt;/firstName&gt;&lt;middleNames&gt;D&lt;/middleNames&gt;&lt;/author&gt;&lt;/authors&gt;&lt;/publication&gt;&lt;publication&gt;&lt;subtype&gt;400&lt;/subtype&gt;&lt;title&gt;brms: An R package for Bayesian multilevel models using Stan&lt;/title&gt;&lt;url&gt;http://www.jstatsoft.org/v80/i01/&lt;/url&gt;&lt;volume&gt;80&lt;/volume&gt;&lt;publication_date&gt;99201701011200000000222000&lt;/publication_date&gt;&lt;uuid&gt;040310D3-5BF7-4DF4-BD8A-87C0197A5C9E&lt;/uuid&gt;&lt;type&gt;400&lt;/type&gt;&lt;number&gt;1&lt;/number&gt;&lt;doi&gt;10.18637/jss.v080.i01&lt;/doi&gt;&lt;institution&gt;Westfalische Wilhelms-Universitat Munster, Munster, Germany&lt;/institution&gt;&lt;bundle&gt;&lt;publication&gt;&lt;title&gt;Journal of Statistical Software&lt;/title&gt;&lt;uuid&gt;8884EA2C-FDE0-4508-9209-22AC5B1B1F38&lt;/uuid&gt;&lt;subtype&gt;-100&lt;/subtype&gt;&lt;type&gt;-100&lt;/type&gt;&lt;/publication&gt;&lt;/bundle&gt;&lt;authors&gt;&lt;author&gt;&lt;lastName&gt;Bürkner&lt;/lastName&gt;&lt;firstName&gt;Paul&lt;/firstName&gt;&lt;middleNames&gt;Christian&lt;/middleNames&gt;&lt;/author&gt;&lt;/authors&gt;&lt;/publication&gt;&lt;/publications&gt;&lt;cites&gt;&lt;/cites&gt;&lt;/citation&gt;</w:instrText>
+      </w:r>
+      <w:r>
+        <w:rPr>
+          <w:rFonts w:eastAsiaTheme="minorHAnsi"/>
+          <w:lang w:val="en-US"/>
+        </w:rPr>
+        <w:fldChar w:fldCharType="separate"/>
+      </w:r>
+      <w:r>
+        <w:rPr>
+          <w:rFonts w:eastAsiaTheme="minorHAnsi"/>
+          <w:lang w:val="en-US"/>
+        </w:rPr>
+        <w:t xml:space="preserve">(Hadfield 2010; </w:t>
+      </w:r>
+      <w:proofErr w:type="spellStart"/>
+      <w:r>
+        <w:rPr>
+          <w:rFonts w:eastAsiaTheme="minorHAnsi"/>
+          <w:lang w:val="en-US"/>
+        </w:rPr>
+        <w:t>Bürkner</w:t>
+      </w:r>
+      <w:proofErr w:type="spellEnd"/>
+      <w:r>
+        <w:rPr>
+          <w:rFonts w:eastAsiaTheme="minorHAnsi"/>
+          <w:lang w:val="en-US"/>
+        </w:rPr>
+        <w:t xml:space="preserve"> 2017)</w:t>
+      </w:r>
+      <w:r>
+        <w:rPr>
+          <w:rFonts w:eastAsiaTheme="minorHAnsi"/>
+          <w:lang w:val="en-US"/>
+        </w:rPr>
+        <w:fldChar w:fldCharType="end"/>
+      </w:r>
+      <w:r>
+        <w:rPr>
+          <w:rFonts w:eastAsiaTheme="minorHAnsi"/>
+          <w:lang w:val="en-US"/>
+        </w:rPr>
+        <w:t>)</w:t>
+      </w:r>
+      <w:r>
+        <w:rPr>
+          <w:lang w:val="en-AU"/>
+        </w:rPr>
+        <w:t>.</w:t>
       </w:r>
     </w:p>
     <w:p>
@@ -711,14 +872,7 @@
           <w:rFonts w:eastAsiaTheme="minorHAnsi"/>
           <w:lang w:val="en-US"/>
         </w:rPr>
-        <w:t>{Burkner:2017gf}</w:t>
-      </w:r>
-      <w:r>
-        <w:rPr>
-          <w:rFonts w:eastAsiaTheme="minorHAnsi"/>
-          <w:lang w:val="en-US"/>
-        </w:rPr>
-        <w:t xml:space="preserve"> with the following structure,</w:t>
+        <w:t>with the following structure,</w:t>
       </w:r>
     </w:p>
     <w:p>
@@ -944,15 +1098,6 @@
       <w:proofErr w:type="spellEnd"/>
       <w:r>
         <w:t xml:space="preserve"> as a covariate in subsequent analyses. </w:t>
-      </w:r>
-      <w:r>
-        <w:fldChar w:fldCharType="begin"/>
-      </w:r>
-      <w:r>
-        <w:instrText xml:space="preserve"> ADDIN PAPERS2_CITATIONS &lt;citation&gt;&lt;priority&gt;0&lt;/priority&gt;&lt;uuid&gt;62D7C675-6E2C-4467-9E1D-55024295B4E3&lt;/uuid&gt;&lt;publications&gt;&lt;publication&gt;&lt;subtype&gt;400&lt;/subtype&gt;&lt;title&gt;brms: An R package for Bayesian multilevel models using Stan&lt;/title&gt;&lt;url&gt;http://www.jstatsoft.org/v80/i01/&lt;/url&gt;&lt;volume&gt;80&lt;/volume&gt;&lt;publication_date&gt;99201701011200000000222000&lt;/publication_date&gt;&lt;uuid&gt;040310D3-5BF7-4DF4-BD8A-87C0197A5C9E&lt;/uuid&gt;&lt;type&gt;400&lt;/type&gt;&lt;number&gt;1&lt;/number&gt;&lt;doi&gt;10.18637/jss.v080.i01&lt;/doi&gt;&lt;institution&gt;Westfalische Wilhelms-Universitat Munster, Munster, Germany&lt;/institution&gt;&lt;bundle&gt;&lt;publication&gt;&lt;title&gt;Journal of Statistical Software&lt;/title&gt;&lt;uuid&gt;8884EA2C-FDE0-4508-9209-22AC5B1B1F38&lt;/uuid&gt;&lt;subtype&gt;-100&lt;/subtype&gt;&lt;type&gt;-100&lt;/type&gt;&lt;/publication&gt;&lt;/bundle&gt;&lt;authors&gt;&lt;author&gt;&lt;lastName&gt;Bürkner&lt;/lastName&gt;&lt;firstName&gt;Paul&lt;/firstName&gt;&lt;middleNames&gt;Christian&lt;/middleNames&gt;&lt;/author&gt;&lt;/authors&gt;&lt;/publication&gt;&lt;/publications&gt;&lt;cites&gt;&lt;/cites&gt;&lt;/citation&gt;</w:instrText>
-      </w:r>
-      <w:r>
-        <w:fldChar w:fldCharType="end"/>
       </w:r>
     </w:p>
     <w:p>
@@ -2634,7 +2779,7 @@
         <w:rPr>
           <w:lang w:val="en-AU"/>
         </w:rPr>
-        <w:instrText xml:space="preserve"> ADDIN PAPERS2_CITATIONS &lt;citation&gt;&lt;priority&gt;0&lt;/priority&gt;&lt;uuid&gt;3BE0BC41-D147-48D8-8E8F-71143CD6A601&lt;/uuid&gt;&lt;publications&gt;&lt;publication&gt;&lt;subtype&gt;400&lt;/subtype&gt;&lt;publisher&gt;Blackwell Publishing Ltd&lt;/publisher&gt;&lt;title&gt;A protocol for data exploration to avoid common statistical problems&lt;/title&gt;&lt;url&gt;http://onlinelibrary.wiley.com/doi/10.1111/j.2041-210X.2009.00001.x/full&lt;/url&gt;&lt;volume&gt;1&lt;/volume&gt;&lt;publication_date&gt;99201003011200000000222000&lt;/publication_date&gt;&lt;uuid&gt;BEFDA07E-7FA2-4269-86F0-BD247B2CBEE2&lt;/uuid&gt;&lt;type&gt;400&lt;/type&gt;&lt;number&gt;1&lt;/number&gt;&lt;citekey&gt;Zuur:2010dq&lt;/citekey&gt;&lt;subtitle&gt;Data exploration&lt;/subtitle&gt;&lt;doi&gt;10.1111/j.2041-210X.2009.00001.x&lt;/doi&gt;&lt;startpage&gt;3&lt;/startpage&gt;&lt;endpage&gt;14&lt;/endpage&gt;&lt;bundle&gt;&lt;publication&gt;&lt;title&gt;Methods in Ecology …&lt;/title&gt;&lt;uuid&gt;2D0CB5C4-63F6-4A88-AB54-FB459CAEB914&lt;/uuid&gt;&lt;subtype&gt;-100&lt;/subtype&gt;&lt;publisher&gt;Blackwell Publishing Ltd&lt;/publisher&gt;&lt;type&gt;-100&lt;/type&gt;&lt;/publication&gt;&lt;/bundle&gt;&lt;authors&gt;&lt;author&gt;&lt;lastName&gt;Zuur&lt;/lastName&gt;&lt;firstName&gt;Alain&lt;/firstName&gt;&lt;middleNames&gt;F&lt;/middleNames&gt;&lt;/author&gt;&lt;author&gt;&lt;lastName&gt;Ieno&lt;/lastName&gt;&lt;firstName&gt;Elena&lt;/firstName&gt;&lt;middleNames&gt;N&lt;/middleNames&gt;&lt;/author&gt;&lt;author&gt;&lt;lastName&gt;Elphick&lt;/lastName&gt;&lt;firstName&gt;Chris&lt;/firstName&gt;&lt;middleNames&gt;S&lt;/middleNames&gt;&lt;/author&gt;&lt;/authors&gt;&lt;/publication&gt;&lt;/publications&gt;&lt;cites&gt;&lt;/cites&gt;&lt;/citation&gt;</w:instrText>
+        <w:instrText xml:space="preserve"> ADDIN PAPERS2_CITATIONS &lt;citation&gt;&lt;priority&gt;0&lt;/priority&gt;&lt;uuid&gt;161846BB-7A15-4D13-9A8E-58281E25EB47&lt;/uuid&gt;&lt;publications&gt;&lt;publication&gt;&lt;subtype&gt;400&lt;/subtype&gt;&lt;publisher&gt;Blackwell Publishing Ltd&lt;/publisher&gt;&lt;title&gt;A protocol for data exploration to avoid common statistical problems&lt;/title&gt;&lt;url&gt;http://onlinelibrary.wiley.com/doi/10.1111/j.2041-210X.2009.00001.x/full&lt;/url&gt;&lt;volume&gt;1&lt;/volume&gt;&lt;publication_date&gt;99201003011200000000222000&lt;/publication_date&gt;&lt;uuid&gt;BEFDA07E-7FA2-4269-86F0-BD247B2CBEE2&lt;/uuid&gt;&lt;type&gt;400&lt;/type&gt;&lt;number&gt;1&lt;/number&gt;&lt;citekey&gt;Zuur:2010dq&lt;/citekey&gt;&lt;subtitle&gt;Data exploration&lt;/subtitle&gt;&lt;doi&gt;10.1111/j.2041-210X.2009.00001.x&lt;/doi&gt;&lt;startpage&gt;3&lt;/startpage&gt;&lt;endpage&gt;14&lt;/endpage&gt;&lt;bundle&gt;&lt;publication&gt;&lt;title&gt;Methods in Ecology …&lt;/title&gt;&lt;uuid&gt;2D0CB5C4-63F6-4A88-AB54-FB459CAEB914&lt;/uuid&gt;&lt;subtype&gt;-100&lt;/subtype&gt;&lt;publisher&gt;Blackwell Publishing Ltd&lt;/publisher&gt;&lt;type&gt;-100&lt;/type&gt;&lt;/publication&gt;&lt;/bundle&gt;&lt;authors&gt;&lt;author&gt;&lt;lastName&gt;Zuur&lt;/lastName&gt;&lt;firstName&gt;Alain&lt;/firstName&gt;&lt;middleNames&gt;F&lt;/middleNames&gt;&lt;/author&gt;&lt;author&gt;&lt;lastName&gt;Ieno&lt;/lastName&gt;&lt;firstName&gt;Elena&lt;/firstName&gt;&lt;middleNames&gt;N&lt;/middleNames&gt;&lt;/author&gt;&lt;author&gt;&lt;lastName&gt;Elphick&lt;/lastName&gt;&lt;firstName&gt;Chris&lt;/firstName&gt;&lt;middleNames&gt;S&lt;/middleNames&gt;&lt;/author&gt;&lt;/authors&gt;&lt;/publication&gt;&lt;/publications&gt;&lt;cites&gt;&lt;/cites&gt;&lt;/citation&gt;</w:instrText>
       </w:r>
       <w:r>
         <w:rPr>
@@ -2647,7 +2792,39 @@
           <w:rFonts w:eastAsiaTheme="minorHAnsi"/>
           <w:lang w:val="en-US"/>
         </w:rPr>
-        <w:t>{Zuur:2010dq}</w:t>
+        <w:t>(</w:t>
+      </w:r>
+      <w:proofErr w:type="spellStart"/>
+      <w:r>
+        <w:rPr>
+          <w:rFonts w:eastAsiaTheme="minorHAnsi"/>
+          <w:lang w:val="en-US"/>
+        </w:rPr>
+        <w:t>Zuur</w:t>
+      </w:r>
+      <w:proofErr w:type="spellEnd"/>
+      <w:r>
+        <w:rPr>
+          <w:rFonts w:eastAsiaTheme="minorHAnsi"/>
+          <w:lang w:val="en-US"/>
+        </w:rPr>
+        <w:t xml:space="preserve"> </w:t>
+      </w:r>
+      <w:r>
+        <w:rPr>
+          <w:rFonts w:eastAsiaTheme="minorHAnsi"/>
+          <w:i/>
+          <w:iCs/>
+          <w:lang w:val="en-US"/>
+        </w:rPr>
+        <w:t>et al.</w:t>
+      </w:r>
+      <w:r>
+        <w:rPr>
+          <w:rFonts w:eastAsiaTheme="minorHAnsi"/>
+          <w:lang w:val="en-US"/>
+        </w:rPr>
+        <w:t xml:space="preserve"> 2010)</w:t>
       </w:r>
       <w:r>
         <w:rPr>
@@ -5789,8 +5966,6 @@
           <w:lang w:val="en-AU"/>
         </w:rPr>
       </w:pPr>
-      <w:bookmarkStart w:id="0" w:name="_GoBack"/>
-      <w:bookmarkEnd w:id="0"/>
     </w:p>
     <w:p>
       <w:pPr>
@@ -5924,6 +6099,402 @@
         <w:t xml:space="preserve"> </w:t>
       </w:r>
     </w:p>
+    <w:p>
+      <w:pPr>
+        <w:pStyle w:val="Heading1"/>
+        <w:spacing w:line="480" w:lineRule="auto"/>
+        <w:rPr>
+          <w:sz w:val="28"/>
+        </w:rPr>
+      </w:pPr>
+      <w:bookmarkStart w:id="0" w:name="_GoBack"/>
+      <w:r>
+        <w:rPr>
+          <w:sz w:val="28"/>
+        </w:rPr>
+        <w:t>References</w:t>
+      </w:r>
+    </w:p>
+    <w:bookmarkEnd w:id="0"/>
+    <w:p>
+      <w:pPr>
+        <w:tabs>
+          <w:tab w:val="left" w:pos="560"/>
+          <w:tab w:val="left" w:pos="1120"/>
+          <w:tab w:val="left" w:pos="1680"/>
+          <w:tab w:val="left" w:pos="2240"/>
+          <w:tab w:val="left" w:pos="2800"/>
+          <w:tab w:val="left" w:pos="3360"/>
+          <w:tab w:val="left" w:pos="3920"/>
+          <w:tab w:val="left" w:pos="4480"/>
+          <w:tab w:val="left" w:pos="5040"/>
+          <w:tab w:val="left" w:pos="5600"/>
+          <w:tab w:val="left" w:pos="6160"/>
+          <w:tab w:val="left" w:pos="6720"/>
+        </w:tabs>
+        <w:autoSpaceDE w:val="0"/>
+        <w:autoSpaceDN w:val="0"/>
+        <w:adjustRightInd w:val="0"/>
+        <w:spacing w:after="240"/>
+        <w:ind w:left="400" w:hanging="400"/>
+        <w:rPr>
+          <w:rFonts w:eastAsiaTheme="minorHAnsi"/>
+          <w:sz w:val="21"/>
+          <w:szCs w:val="21"/>
+          <w:lang w:val="en-US"/>
+        </w:rPr>
+      </w:pPr>
+      <w:proofErr w:type="spellStart"/>
+      <w:r>
+        <w:rPr>
+          <w:rFonts w:eastAsiaTheme="minorHAnsi"/>
+          <w:sz w:val="21"/>
+          <w:szCs w:val="21"/>
+          <w:lang w:val="en-US"/>
+        </w:rPr>
+        <w:t>Bürkner</w:t>
+      </w:r>
+      <w:proofErr w:type="spellEnd"/>
+      <w:r>
+        <w:rPr>
+          <w:rFonts w:eastAsiaTheme="minorHAnsi"/>
+          <w:sz w:val="21"/>
+          <w:szCs w:val="21"/>
+          <w:lang w:val="en-US"/>
+        </w:rPr>
+        <w:t xml:space="preserve">, P.C. (2017) </w:t>
+      </w:r>
+      <w:proofErr w:type="spellStart"/>
+      <w:r>
+        <w:rPr>
+          <w:rFonts w:eastAsiaTheme="minorHAnsi"/>
+          <w:sz w:val="21"/>
+          <w:szCs w:val="21"/>
+          <w:lang w:val="en-US"/>
+        </w:rPr>
+        <w:t>brms</w:t>
+      </w:r>
+      <w:proofErr w:type="spellEnd"/>
+      <w:r>
+        <w:rPr>
+          <w:rFonts w:eastAsiaTheme="minorHAnsi"/>
+          <w:sz w:val="21"/>
+          <w:szCs w:val="21"/>
+          <w:lang w:val="en-US"/>
+        </w:rPr>
+        <w:t xml:space="preserve">: An R package for Bayesian multilevel models using Stan. </w:t>
+      </w:r>
+      <w:r>
+        <w:rPr>
+          <w:rFonts w:eastAsiaTheme="minorHAnsi"/>
+          <w:i/>
+          <w:iCs/>
+          <w:sz w:val="21"/>
+          <w:szCs w:val="21"/>
+          <w:lang w:val="en-US"/>
+        </w:rPr>
+        <w:t>Journal of Statistical Software</w:t>
+      </w:r>
+      <w:r>
+        <w:rPr>
+          <w:rFonts w:eastAsiaTheme="minorHAnsi"/>
+          <w:sz w:val="21"/>
+          <w:szCs w:val="21"/>
+          <w:lang w:val="en-US"/>
+        </w:rPr>
+        <w:t xml:space="preserve">, </w:t>
+      </w:r>
+      <w:r>
+        <w:rPr>
+          <w:rFonts w:eastAsiaTheme="minorHAnsi"/>
+          <w:b/>
+          <w:bCs/>
+          <w:sz w:val="21"/>
+          <w:szCs w:val="21"/>
+          <w:lang w:val="en-US"/>
+        </w:rPr>
+        <w:t>80</w:t>
+      </w:r>
+      <w:r>
+        <w:rPr>
+          <w:rFonts w:eastAsiaTheme="minorHAnsi"/>
+          <w:sz w:val="21"/>
+          <w:szCs w:val="21"/>
+          <w:lang w:val="en-US"/>
+        </w:rPr>
+        <w:t>.</w:t>
+      </w:r>
+    </w:p>
+    <w:p>
+      <w:pPr>
+        <w:tabs>
+          <w:tab w:val="left" w:pos="560"/>
+          <w:tab w:val="left" w:pos="1120"/>
+          <w:tab w:val="left" w:pos="1680"/>
+          <w:tab w:val="left" w:pos="2240"/>
+          <w:tab w:val="left" w:pos="2800"/>
+          <w:tab w:val="left" w:pos="3360"/>
+          <w:tab w:val="left" w:pos="3920"/>
+          <w:tab w:val="left" w:pos="4480"/>
+          <w:tab w:val="left" w:pos="5040"/>
+          <w:tab w:val="left" w:pos="5600"/>
+          <w:tab w:val="left" w:pos="6160"/>
+          <w:tab w:val="left" w:pos="6720"/>
+        </w:tabs>
+        <w:autoSpaceDE w:val="0"/>
+        <w:autoSpaceDN w:val="0"/>
+        <w:adjustRightInd w:val="0"/>
+        <w:spacing w:after="240"/>
+        <w:ind w:left="400" w:hanging="400"/>
+        <w:rPr>
+          <w:rFonts w:eastAsiaTheme="minorHAnsi"/>
+          <w:sz w:val="21"/>
+          <w:szCs w:val="21"/>
+          <w:lang w:val="en-US"/>
+        </w:rPr>
+      </w:pPr>
+      <w:r>
+        <w:rPr>
+          <w:rFonts w:eastAsiaTheme="minorHAnsi"/>
+          <w:sz w:val="21"/>
+          <w:szCs w:val="21"/>
+          <w:lang w:val="en-US"/>
+        </w:rPr>
+        <w:t xml:space="preserve">Hadfield, J.D. (2010) MCMC methods for multi-response generalized linear mixed models: The </w:t>
+      </w:r>
+      <w:proofErr w:type="spellStart"/>
+      <w:r>
+        <w:rPr>
+          <w:rFonts w:eastAsiaTheme="minorHAnsi"/>
+          <w:sz w:val="21"/>
+          <w:szCs w:val="21"/>
+          <w:lang w:val="en-US"/>
+        </w:rPr>
+        <w:t>MCMCglmm</w:t>
+      </w:r>
+      <w:proofErr w:type="spellEnd"/>
+      <w:r>
+        <w:rPr>
+          <w:rFonts w:eastAsiaTheme="minorHAnsi"/>
+          <w:sz w:val="21"/>
+          <w:szCs w:val="21"/>
+          <w:lang w:val="en-US"/>
+        </w:rPr>
+        <w:t xml:space="preserve"> R package. </w:t>
+      </w:r>
+      <w:r>
+        <w:rPr>
+          <w:rFonts w:eastAsiaTheme="minorHAnsi"/>
+          <w:i/>
+          <w:iCs/>
+          <w:sz w:val="21"/>
+          <w:szCs w:val="21"/>
+          <w:lang w:val="en-US"/>
+        </w:rPr>
+        <w:t>Journal of Statistical Software</w:t>
+      </w:r>
+      <w:r>
+        <w:rPr>
+          <w:rFonts w:eastAsiaTheme="minorHAnsi"/>
+          <w:sz w:val="21"/>
+          <w:szCs w:val="21"/>
+          <w:lang w:val="en-US"/>
+        </w:rPr>
+        <w:t xml:space="preserve">, </w:t>
+      </w:r>
+      <w:r>
+        <w:rPr>
+          <w:rFonts w:eastAsiaTheme="minorHAnsi"/>
+          <w:b/>
+          <w:bCs/>
+          <w:sz w:val="21"/>
+          <w:szCs w:val="21"/>
+          <w:lang w:val="en-US"/>
+        </w:rPr>
+        <w:t>33</w:t>
+      </w:r>
+      <w:r>
+        <w:rPr>
+          <w:rFonts w:eastAsiaTheme="minorHAnsi"/>
+          <w:sz w:val="21"/>
+          <w:szCs w:val="21"/>
+          <w:lang w:val="en-US"/>
+        </w:rPr>
+        <w:t>, 1–22.</w:t>
+      </w:r>
+    </w:p>
+    <w:p>
+      <w:pPr>
+        <w:tabs>
+          <w:tab w:val="left" w:pos="560"/>
+          <w:tab w:val="left" w:pos="1120"/>
+          <w:tab w:val="left" w:pos="1680"/>
+          <w:tab w:val="left" w:pos="2240"/>
+          <w:tab w:val="left" w:pos="2800"/>
+          <w:tab w:val="left" w:pos="3360"/>
+          <w:tab w:val="left" w:pos="3920"/>
+          <w:tab w:val="left" w:pos="4480"/>
+          <w:tab w:val="left" w:pos="5040"/>
+          <w:tab w:val="left" w:pos="5600"/>
+          <w:tab w:val="left" w:pos="6160"/>
+          <w:tab w:val="left" w:pos="6720"/>
+        </w:tabs>
+        <w:autoSpaceDE w:val="0"/>
+        <w:autoSpaceDN w:val="0"/>
+        <w:adjustRightInd w:val="0"/>
+        <w:spacing w:after="240"/>
+        <w:ind w:left="400" w:hanging="400"/>
+        <w:rPr>
+          <w:rFonts w:eastAsiaTheme="minorHAnsi"/>
+          <w:sz w:val="21"/>
+          <w:szCs w:val="21"/>
+          <w:lang w:val="en-US"/>
+        </w:rPr>
+      </w:pPr>
+      <w:proofErr w:type="spellStart"/>
+      <w:r>
+        <w:rPr>
+          <w:rFonts w:eastAsiaTheme="minorHAnsi"/>
+          <w:sz w:val="21"/>
+          <w:szCs w:val="21"/>
+          <w:lang w:val="en-US"/>
+        </w:rPr>
+        <w:t>Zuur</w:t>
+      </w:r>
+      <w:proofErr w:type="spellEnd"/>
+      <w:r>
+        <w:rPr>
+          <w:rFonts w:eastAsiaTheme="minorHAnsi"/>
+          <w:sz w:val="21"/>
+          <w:szCs w:val="21"/>
+          <w:lang w:val="en-US"/>
+        </w:rPr>
+        <w:t xml:space="preserve">, A.F., </w:t>
+      </w:r>
+      <w:proofErr w:type="spellStart"/>
+      <w:r>
+        <w:rPr>
+          <w:rFonts w:eastAsiaTheme="minorHAnsi"/>
+          <w:sz w:val="21"/>
+          <w:szCs w:val="21"/>
+          <w:lang w:val="en-US"/>
+        </w:rPr>
+        <w:t>Ieno</w:t>
+      </w:r>
+      <w:proofErr w:type="spellEnd"/>
+      <w:r>
+        <w:rPr>
+          <w:rFonts w:eastAsiaTheme="minorHAnsi"/>
+          <w:sz w:val="21"/>
+          <w:szCs w:val="21"/>
+          <w:lang w:val="en-US"/>
+        </w:rPr>
+        <w:t xml:space="preserve">, E.N. &amp; </w:t>
+      </w:r>
+      <w:proofErr w:type="spellStart"/>
+      <w:r>
+        <w:rPr>
+          <w:rFonts w:eastAsiaTheme="minorHAnsi"/>
+          <w:sz w:val="21"/>
+          <w:szCs w:val="21"/>
+          <w:lang w:val="en-US"/>
+        </w:rPr>
+        <w:t>Elphick</w:t>
+      </w:r>
+      <w:proofErr w:type="spellEnd"/>
+      <w:r>
+        <w:rPr>
+          <w:rFonts w:eastAsiaTheme="minorHAnsi"/>
+          <w:sz w:val="21"/>
+          <w:szCs w:val="21"/>
+          <w:lang w:val="en-US"/>
+        </w:rPr>
+        <w:t xml:space="preserve">, C.S. (2010) A protocol for data exploration to avoid common statistical problems. </w:t>
+      </w:r>
+      <w:r>
+        <w:rPr>
+          <w:rFonts w:eastAsiaTheme="minorHAnsi"/>
+          <w:i/>
+          <w:iCs/>
+          <w:sz w:val="21"/>
+          <w:szCs w:val="21"/>
+          <w:lang w:val="en-US"/>
+        </w:rPr>
+        <w:t>Methods in Ecology …</w:t>
+      </w:r>
+      <w:r>
+        <w:rPr>
+          <w:rFonts w:eastAsiaTheme="minorHAnsi"/>
+          <w:sz w:val="21"/>
+          <w:szCs w:val="21"/>
+          <w:lang w:val="en-US"/>
+        </w:rPr>
+        <w:t xml:space="preserve">, </w:t>
+      </w:r>
+      <w:r>
+        <w:rPr>
+          <w:rFonts w:eastAsiaTheme="minorHAnsi"/>
+          <w:b/>
+          <w:bCs/>
+          <w:sz w:val="21"/>
+          <w:szCs w:val="21"/>
+          <w:lang w:val="en-US"/>
+        </w:rPr>
+        <w:t>1</w:t>
+      </w:r>
+      <w:r>
+        <w:rPr>
+          <w:rFonts w:eastAsiaTheme="minorHAnsi"/>
+          <w:sz w:val="21"/>
+          <w:szCs w:val="21"/>
+          <w:lang w:val="en-US"/>
+        </w:rPr>
+        <w:t>, 3–14.</w:t>
+      </w:r>
+    </w:p>
+    <w:p>
+      <w:pPr>
+        <w:spacing w:line="480" w:lineRule="auto"/>
+        <w:rPr>
+          <w:sz w:val="21"/>
+          <w:szCs w:val="21"/>
+          <w:lang w:val="en-AU"/>
+        </w:rPr>
+      </w:pPr>
+      <w:r>
+        <w:rPr>
+          <w:sz w:val="21"/>
+          <w:szCs w:val="21"/>
+          <w:lang w:val="en-AU"/>
+        </w:rPr>
+        <w:lastRenderedPageBreak/>
+        <w:fldChar w:fldCharType="begin"/>
+      </w:r>
+      <w:r>
+        <w:rPr>
+          <w:sz w:val="21"/>
+          <w:szCs w:val="21"/>
+          <w:lang w:val="en-AU"/>
+        </w:rPr>
+        <w:instrText xml:space="preserve"> ADDIN PAPERS2_CITATIONS &lt;papers2_bibliography/&gt;</w:instrText>
+      </w:r>
+      <w:r>
+        <w:rPr>
+          <w:sz w:val="21"/>
+          <w:szCs w:val="21"/>
+          <w:lang w:val="en-AU"/>
+        </w:rPr>
+        <w:fldChar w:fldCharType="separate"/>
+      </w:r>
+      <w:r>
+        <w:rPr>
+          <w:sz w:val="21"/>
+          <w:szCs w:val="21"/>
+          <w:lang w:val="en-AU"/>
+        </w:rPr>
+        <w:fldChar w:fldCharType="end"/>
+      </w:r>
+    </w:p>
     <w:sectPr>
       <w:footerReference w:type="even" r:id="rId11"/>
       <w:footerReference w:type="default" r:id="rId12"/>
@@ -5969,6 +6540,11 @@
         <w:docPartUnique/>
       </w:docPartObj>
     </w:sdtPr>
+    <w:sdtEndPr>
+      <w:rPr>
+        <w:rStyle w:val="PageNumber"/>
+      </w:rPr>
+    </w:sdtEndPr>
     <w:sdtContent>
       <w:p>
         <w:pPr>
@@ -6020,6 +6596,11 @@
         <w:docPartUnique/>
       </w:docPartObj>
     </w:sdtPr>
+    <w:sdtEndPr>
+      <w:rPr>
+        <w:rStyle w:val="PageNumber"/>
+      </w:rPr>
+    </w:sdtEndPr>
     <w:sdtContent>
       <w:p>
         <w:pPr>

</xml_diff>

<commit_message>
Added Fig S5 and incorporated Chris’ feedback in ms
</commit_message>
<xml_diff>
--- a/docs/individvar_ESM.docx
+++ b/docs/individvar_ESM.docx
@@ -376,269 +376,205 @@
           <w:rFonts w:eastAsiaTheme="minorHAnsi"/>
           <w:lang w:val="en-US"/>
         </w:rPr>
-        <w:t>(</w:t>
-      </w:r>
-      <w:proofErr w:type="spellStart"/>
+        <w:t>(Zuur, Ieno &amp; Elphick 2010)</w:t>
+      </w:r>
       <w:r>
         <w:rPr>
           <w:rFonts w:eastAsiaTheme="minorHAnsi"/>
           <w:lang w:val="en-US"/>
         </w:rPr>
-        <w:t>Zuur</w:t>
+        <w:fldChar w:fldCharType="end"/>
+      </w:r>
+      <w:r>
+        <w:rPr>
+          <w:lang w:val="en-AU"/>
+        </w:rPr>
+        <w:t xml:space="preserve">. </w:t>
+      </w:r>
+      <w:r>
+        <w:rPr>
+          <w:lang w:val="en-AU"/>
+        </w:rPr>
+        <w:t>Using these methods, we identified thirteen cases (&lt;1% of dataset) where the chamber mass was inputted incorrectly by a decimal place and these were amended. We also identified seven cases (&lt;1% of dataset) where the body mass at a given sampling session was drastically different from body mass from the other sampling sessions and were likely due to measurement and equipment error. We used m</w:t>
+      </w:r>
+      <w:r>
+        <w:rPr>
+          <w:lang w:val="en-AU"/>
+        </w:rPr>
+        <w:t xml:space="preserve">ean imputation </w:t>
+      </w:r>
+      <w:r>
+        <w:rPr>
+          <w:lang w:val="en-AU"/>
+        </w:rPr>
+        <w:t>for these seven</w:t>
+      </w:r>
+      <w:r>
+        <w:rPr>
+          <w:lang w:val="en-AU"/>
+        </w:rPr>
+        <w:t xml:space="preserve"> cases</w:t>
+      </w:r>
+      <w:r>
+        <w:rPr>
+          <w:lang w:val="en-AU"/>
+        </w:rPr>
+        <w:t xml:space="preserve"> given that the percent of erroneous data was so low.</w:t>
+      </w:r>
+      <w:r>
+        <w:rPr>
+          <w:lang w:val="en-AU"/>
+        </w:rPr>
+        <w:t xml:space="preserve"> </w:t>
+      </w:r>
+      <w:r>
+        <w:rPr>
+          <w:lang w:val="en-AU"/>
+        </w:rPr>
+        <w:t>W</w:t>
+      </w:r>
+      <w:r>
+        <w:rPr>
+          <w:lang w:val="en-AU"/>
+        </w:rPr>
+        <w:t xml:space="preserve">e ran both our </w:t>
+      </w:r>
+      <w:r>
+        <w:rPr>
+          <w:lang w:val="en-AU"/>
+        </w:rPr>
+        <w:t>‘</w:t>
+      </w:r>
+      <w:proofErr w:type="spellStart"/>
+      <w:r>
+        <w:rPr>
+          <w:lang w:val="en-AU"/>
+        </w:rPr>
+        <w:t>MCMCglmm</w:t>
       </w:r>
       <w:proofErr w:type="spellEnd"/>
+      <w:r>
+        <w:rPr>
+          <w:lang w:val="en-AU"/>
+        </w:rPr>
+        <w:t>’</w:t>
+      </w:r>
+      <w:r>
+        <w:rPr>
+          <w:lang w:val="en-AU"/>
+        </w:rPr>
+        <w:t xml:space="preserve"> and </w:t>
+      </w:r>
+      <w:r>
+        <w:rPr>
+          <w:lang w:val="en-AU"/>
+        </w:rPr>
+        <w:t>‘</w:t>
+      </w:r>
+      <w:proofErr w:type="spellStart"/>
+      <w:r>
+        <w:rPr>
+          <w:lang w:val="en-AU"/>
+        </w:rPr>
+        <w:t>brms</w:t>
+      </w:r>
+      <w:proofErr w:type="spellEnd"/>
+      <w:r>
+        <w:rPr>
+          <w:lang w:val="en-AU"/>
+        </w:rPr>
+        <w:t>’</w:t>
+      </w:r>
+      <w:r>
+        <w:rPr>
+          <w:lang w:val="en-AU"/>
+        </w:rPr>
+        <w:t xml:space="preserve"> models with a complete dataset (</w:t>
+      </w:r>
+      <w:r>
+        <w:rPr>
+          <w:lang w:val="en-AU"/>
+        </w:rPr>
+        <w:t>131</w:t>
+      </w:r>
+      <w:r>
+        <w:rPr>
+          <w:lang w:val="en-AU"/>
+        </w:rPr>
+        <w:t xml:space="preserve"> number of rows contained NAs, </w:t>
+      </w:r>
+      <w:r>
+        <w:rPr>
+          <w:lang w:val="en-AU"/>
+        </w:rPr>
+        <w:t xml:space="preserve">5.16 </w:t>
+      </w:r>
+      <w:r>
+        <w:rPr>
+          <w:lang w:val="en-AU"/>
+        </w:rPr>
+        <w:t xml:space="preserve">% of total </w:t>
+      </w:r>
+      <w:r>
+        <w:rPr>
+          <w:lang w:val="en-AU"/>
+        </w:rPr>
+        <w:lastRenderedPageBreak/>
+        <w:t>dataset)</w:t>
+      </w:r>
+      <w:r>
+        <w:rPr>
+          <w:lang w:val="en-AU"/>
+        </w:rPr>
+        <w:t xml:space="preserve"> because ‘</w:t>
+      </w:r>
+      <w:proofErr w:type="spellStart"/>
+      <w:r>
+        <w:rPr>
+          <w:lang w:val="en-AU"/>
+        </w:rPr>
+        <w:t>MCMCglmm</w:t>
+      </w:r>
+      <w:proofErr w:type="spellEnd"/>
+      <w:r>
+        <w:rPr>
+          <w:lang w:val="en-AU"/>
+        </w:rPr>
+        <w:t>’ requires complete cases of predictors and we wanted to ensure the dataset used by both statistical approaches are the same</w:t>
+      </w:r>
+      <w:r>
+        <w:rPr>
+          <w:lang w:val="en-AU"/>
+        </w:rPr>
+        <w:t xml:space="preserve"> (</w:t>
+      </w:r>
       <w:r>
         <w:rPr>
           <w:rFonts w:eastAsiaTheme="minorHAnsi"/>
           <w:lang w:val="en-US"/>
         </w:rPr>
-        <w:t xml:space="preserve">, </w:t>
-      </w:r>
-      <w:proofErr w:type="spellStart"/>
+        <w:fldChar w:fldCharType="begin"/>
+      </w:r>
       <w:r>
         <w:rPr>
           <w:rFonts w:eastAsiaTheme="minorHAnsi"/>
           <w:lang w:val="en-US"/>
         </w:rPr>
-        <w:t>Ieno</w:t>
-      </w:r>
-      <w:proofErr w:type="spellEnd"/>
+        <w:instrText xml:space="preserve"> ADDIN PAPERS2_CITATIONS &lt;citation&gt;&lt;priority&gt;1&lt;/priority&gt;&lt;uuid&gt;C2528811-63A6-4570-AF9D-CDEDD7B287EB&lt;/uuid&gt;&lt;publications&gt;&lt;publication&gt;&lt;subtype&gt;400&lt;/subtype&gt;&lt;title&gt;MCMC methods for multi-response generalized linear mixed models: The MCMCglmm R package&lt;/title&gt;&lt;url&gt;https://www.scopus.com/inward/record.uri?partnerID=HzOxMe3b&amp;amp;scp=77749249761&amp;amp;origin=inward&lt;/url&gt;&lt;volume&gt;33&lt;/volume&gt;&lt;publication_date&gt;99201006101200000000222000&lt;/publication_date&gt;&lt;uuid&gt;801F2D89-D869-4416-B2ED-F1ED8354AA87&lt;/uuid&gt;&lt;type&gt;400&lt;/type&gt;&lt;number&gt;2&lt;/number&gt;&lt;institution&gt;University of Edinburgh, Edinburgh, United Kingdom&lt;/institution&gt;&lt;startpage&gt;1&lt;/startpage&gt;&lt;endpage&gt;22&lt;/endpage&gt;&lt;bundle&gt;&lt;publication&gt;&lt;title&gt;Journal of Statistical Software&lt;/title&gt;&lt;uuid&gt;8884EA2C-FDE0-4508-9209-22AC5B1B1F38&lt;/uuid&gt;&lt;subtype&gt;-100&lt;/subtype&gt;&lt;type&gt;-100&lt;/type&gt;&lt;/publication&gt;&lt;/bundle&gt;&lt;authors&gt;&lt;author&gt;&lt;lastName&gt;Hadfield&lt;/lastName&gt;&lt;firstName&gt;Jarrod&lt;/firstName&gt;&lt;middleNames&gt;D&lt;/middleNames&gt;&lt;/author&gt;&lt;/authors&gt;&lt;/publication&gt;&lt;publication&gt;&lt;subtype&gt;400&lt;/subtype&gt;&lt;title&gt;brms: An R package for Bayesian multilevel models using Stan&lt;/title&gt;&lt;url&gt;http://www.jstatsoft.org/v80/i01/&lt;/url&gt;&lt;volume&gt;80&lt;/volume&gt;&lt;publication_date&gt;99201701011200000000222000&lt;/publication_date&gt;&lt;uuid&gt;040310D3-5BF7-4DF4-BD8A-87C0197A5C9E&lt;/uuid&gt;&lt;type&gt;400&lt;/type&gt;&lt;number&gt;1&lt;/number&gt;&lt;doi&gt;10.18637/jss.v080.i01&lt;/doi&gt;&lt;institution&gt;Westfalische Wilhelms-Universitat Munster, Munster, Germany&lt;/institution&gt;&lt;bundle&gt;&lt;publication&gt;&lt;title&gt;Journal of Statistical Software&lt;/title&gt;&lt;uuid&gt;8884EA2C-FDE0-4508-9209-22AC5B1B1F38&lt;/uuid&gt;&lt;subtype&gt;-100&lt;/subtype&gt;&lt;type&gt;-100&lt;/type&gt;&lt;/publication&gt;&lt;/bundle&gt;&lt;authors&gt;&lt;author&gt;&lt;lastName&gt;Bürkner&lt;/lastName&gt;&lt;firstName&gt;Paul&lt;/firstName&gt;&lt;middleNames&gt;Christian&lt;/middleNames&gt;&lt;/author&gt;&lt;/authors&gt;&lt;/publication&gt;&lt;/publications&gt;&lt;cites&gt;&lt;/cites&gt;&lt;/citation&gt;</w:instrText>
+      </w:r>
       <w:r>
         <w:rPr>
           <w:rFonts w:eastAsiaTheme="minorHAnsi"/>
           <w:lang w:val="en-US"/>
         </w:rPr>
-        <w:t xml:space="preserve"> &amp; </w:t>
-      </w:r>
-      <w:proofErr w:type="spellStart"/>
+        <w:fldChar w:fldCharType="separate"/>
+      </w:r>
       <w:r>
         <w:rPr>
           <w:rFonts w:eastAsiaTheme="minorHAnsi"/>
           <w:lang w:val="en-US"/>
         </w:rPr>
-        <w:t>Elphick</w:t>
-      </w:r>
-      <w:proofErr w:type="spellEnd"/>
-      <w:r>
-        <w:rPr>
-          <w:rFonts w:eastAsiaTheme="minorHAnsi"/>
-          <w:lang w:val="en-US"/>
-        </w:rPr>
-        <w:t xml:space="preserve"> 2010)</w:t>
-      </w:r>
-      <w:r>
-        <w:rPr>
-          <w:rFonts w:eastAsiaTheme="minorHAnsi"/>
-          <w:lang w:val="en-US"/>
-        </w:rPr>
-        <w:fldChar w:fldCharType="end"/>
-      </w:r>
-      <w:r>
-        <w:rPr>
-          <w:lang w:val="en-AU"/>
-        </w:rPr>
-        <w:t xml:space="preserve">. </w:t>
-      </w:r>
-      <w:r>
-        <w:rPr>
-          <w:lang w:val="en-AU"/>
-        </w:rPr>
-        <w:t>Using these methods, we identified thirteen cases (&lt;1% of dataset) where the chamber mass was inputted incorrectly by a decimal place and these were amended. We also identified seven cases (&lt;1% of dataset) where the body mass at a given sampling session was drastically different from body mass from the other sampling sessions and were likely due to measurement and equipment error. We used m</w:t>
-      </w:r>
-      <w:r>
-        <w:rPr>
-          <w:lang w:val="en-AU"/>
-        </w:rPr>
-        <w:t xml:space="preserve">ean imputation </w:t>
-      </w:r>
-      <w:r>
-        <w:rPr>
-          <w:lang w:val="en-AU"/>
-        </w:rPr>
-        <w:t>for these seven</w:t>
-      </w:r>
-      <w:r>
-        <w:rPr>
-          <w:lang w:val="en-AU"/>
-        </w:rPr>
-        <w:t xml:space="preserve"> cases</w:t>
-      </w:r>
-      <w:r>
-        <w:rPr>
-          <w:lang w:val="en-AU"/>
-        </w:rPr>
-        <w:t xml:space="preserve"> given that the percent of erroneous data was so low.</w:t>
-      </w:r>
-      <w:r>
-        <w:rPr>
-          <w:lang w:val="en-AU"/>
-        </w:rPr>
-        <w:t xml:space="preserve"> </w:t>
-      </w:r>
-      <w:r>
-        <w:rPr>
-          <w:lang w:val="en-AU"/>
-        </w:rPr>
-        <w:t>W</w:t>
-      </w:r>
-      <w:r>
-        <w:rPr>
-          <w:lang w:val="en-AU"/>
-        </w:rPr>
-        <w:t xml:space="preserve">e ran both our </w:t>
-      </w:r>
-      <w:r>
-        <w:rPr>
-          <w:lang w:val="en-AU"/>
-        </w:rPr>
-        <w:t>‘</w:t>
-      </w:r>
-      <w:proofErr w:type="spellStart"/>
-      <w:r>
-        <w:rPr>
-          <w:lang w:val="en-AU"/>
-        </w:rPr>
-        <w:t>MCMCglmm</w:t>
-      </w:r>
-      <w:proofErr w:type="spellEnd"/>
-      <w:r>
-        <w:rPr>
-          <w:lang w:val="en-AU"/>
-        </w:rPr>
-        <w:t>’</w:t>
-      </w:r>
-      <w:r>
-        <w:rPr>
-          <w:lang w:val="en-AU"/>
-        </w:rPr>
-        <w:t xml:space="preserve"> and </w:t>
-      </w:r>
-      <w:r>
-        <w:rPr>
-          <w:lang w:val="en-AU"/>
-        </w:rPr>
-        <w:t>‘</w:t>
-      </w:r>
-      <w:proofErr w:type="spellStart"/>
-      <w:r>
-        <w:rPr>
-          <w:lang w:val="en-AU"/>
-        </w:rPr>
-        <w:t>brms</w:t>
-      </w:r>
-      <w:proofErr w:type="spellEnd"/>
-      <w:r>
-        <w:rPr>
-          <w:lang w:val="en-AU"/>
-        </w:rPr>
-        <w:t>’</w:t>
-      </w:r>
-      <w:r>
-        <w:rPr>
-          <w:lang w:val="en-AU"/>
-        </w:rPr>
-        <w:t xml:space="preserve"> models with a complete dataset (</w:t>
-      </w:r>
-      <w:r>
-        <w:rPr>
-          <w:lang w:val="en-AU"/>
-        </w:rPr>
-        <w:t>131</w:t>
-      </w:r>
-      <w:r>
-        <w:rPr>
-          <w:lang w:val="en-AU"/>
-        </w:rPr>
-        <w:t xml:space="preserve"> number of rows contained NAs, </w:t>
-      </w:r>
-      <w:r>
-        <w:rPr>
-          <w:lang w:val="en-AU"/>
-        </w:rPr>
-        <w:t xml:space="preserve">5.16 </w:t>
-      </w:r>
-      <w:r>
-        <w:rPr>
-          <w:lang w:val="en-AU"/>
-        </w:rPr>
-        <w:t xml:space="preserve">% of total </w:t>
-      </w:r>
-      <w:r>
-        <w:rPr>
-          <w:lang w:val="en-AU"/>
-        </w:rPr>
-        <w:lastRenderedPageBreak/>
-        <w:t>dataset)</w:t>
-      </w:r>
-      <w:r>
-        <w:rPr>
-          <w:lang w:val="en-AU"/>
-        </w:rPr>
-        <w:t xml:space="preserve"> because ‘</w:t>
-      </w:r>
-      <w:proofErr w:type="spellStart"/>
-      <w:r>
-        <w:rPr>
-          <w:lang w:val="en-AU"/>
-        </w:rPr>
-        <w:t>MCMCglmm</w:t>
-      </w:r>
-      <w:proofErr w:type="spellEnd"/>
-      <w:r>
-        <w:rPr>
-          <w:lang w:val="en-AU"/>
-        </w:rPr>
-        <w:t>’ requires complete cases of predictors and we wanted to ensure the dataset used by both statistical approaches are the same</w:t>
-      </w:r>
-      <w:r>
-        <w:rPr>
-          <w:lang w:val="en-AU"/>
-        </w:rPr>
-        <w:t xml:space="preserve"> (</w:t>
-      </w:r>
-      <w:r>
-        <w:rPr>
-          <w:rFonts w:eastAsiaTheme="minorHAnsi"/>
-          <w:lang w:val="en-US"/>
-        </w:rPr>
-        <w:fldChar w:fldCharType="begin"/>
-      </w:r>
-      <w:r>
-        <w:rPr>
-          <w:rFonts w:eastAsiaTheme="minorHAnsi"/>
-          <w:lang w:val="en-US"/>
-        </w:rPr>
-        <w:instrText xml:space="preserve"> ADDIN PAPERS2_CITATIONS &lt;citation&gt;&lt;priority&gt;1&lt;/priority&gt;&lt;uuid&gt;C2528811-63A6-4570-AF9D-CDEDD7B287EB&lt;/uuid&gt;&lt;publications&gt;&lt;publication&gt;&lt;subtype&gt;400&lt;/subtype&gt;&lt;title&gt;MCMC methods for multi-response generalized linear mixed models: The MCMCglmm R package&lt;/title&gt;&lt;url&gt;https://www.scopus.com/inward/record.uri?partnerID=HzOxMe3b&amp;amp;scp=77749249761&amp;amp;origin=inward&lt;/url&gt;&lt;volume&gt;33&lt;/volume&gt;&lt;publication_date&gt;99201006101200000000222000&lt;/publication_date&gt;&lt;uuid&gt;801F2D89-D869-4416-B2ED-F1ED8354AA87&lt;/uuid&gt;&lt;type&gt;400&lt;/type&gt;&lt;number&gt;2&lt;/number&gt;&lt;institution&gt;University of Edinburgh, Edinburgh, United Kingdom&lt;/institution&gt;&lt;startpage&gt;1&lt;/startpage&gt;&lt;endpage&gt;22&lt;/endpage&gt;&lt;bundle&gt;&lt;publication&gt;&lt;title&gt;Journal of Statistical Software&lt;/title&gt;&lt;uuid&gt;8884EA2C-FDE0-4508-9209-22AC5B1B1F38&lt;/uuid&gt;&lt;subtype&gt;-100&lt;/subtype&gt;&lt;type&gt;-100&lt;/type&gt;&lt;/publication&gt;&lt;/bundle&gt;&lt;authors&gt;&lt;author&gt;&lt;lastName&gt;Hadfield&lt;/lastName&gt;&lt;firstName&gt;Jarrod&lt;/firstName&gt;&lt;middleNames&gt;D&lt;/middleNames&gt;&lt;/author&gt;&lt;/authors&gt;&lt;/publication&gt;&lt;publication&gt;&lt;subtype&gt;400&lt;/subtype&gt;&lt;title&gt;brms: An R package for Bayesian multilevel models using Stan&lt;/title&gt;&lt;url&gt;http://www.jstatsoft.org/v80/i01/&lt;/url&gt;&lt;volume&gt;80&lt;/volume&gt;&lt;publication_date&gt;99201701011200000000222000&lt;/publication_date&gt;&lt;uuid&gt;040310D3-5BF7-4DF4-BD8A-87C0197A5C9E&lt;/uuid&gt;&lt;type&gt;400&lt;/type&gt;&lt;number&gt;1&lt;/number&gt;&lt;doi&gt;10.18637/jss.v080.i01&lt;/doi&gt;&lt;institution&gt;Westfalische Wilhelms-Universitat Munster, Munster, Germany&lt;/institution&gt;&lt;bundle&gt;&lt;publication&gt;&lt;title&gt;Journal of Statistical Software&lt;/title&gt;&lt;uuid&gt;8884EA2C-FDE0-4508-9209-22AC5B1B1F38&lt;/uuid&gt;&lt;subtype&gt;-100&lt;/subtype&gt;&lt;type&gt;-100&lt;/type&gt;&lt;/publication&gt;&lt;/bundle&gt;&lt;authors&gt;&lt;author&gt;&lt;lastName&gt;Bürkner&lt;/lastName&gt;&lt;firstName&gt;Paul&lt;/firstName&gt;&lt;middleNames&gt;Christian&lt;/middleNames&gt;&lt;/author&gt;&lt;/authors&gt;&lt;/publication&gt;&lt;/publications&gt;&lt;cites&gt;&lt;/cites&gt;&lt;/citation&gt;</w:instrText>
-      </w:r>
-      <w:r>
-        <w:rPr>
-          <w:rFonts w:eastAsiaTheme="minorHAnsi"/>
-          <w:lang w:val="en-US"/>
-        </w:rPr>
-        <w:fldChar w:fldCharType="separate"/>
-      </w:r>
-      <w:r>
-        <w:rPr>
-          <w:rFonts w:eastAsiaTheme="minorHAnsi"/>
-          <w:lang w:val="en-US"/>
-        </w:rPr>
-        <w:t xml:space="preserve">(Hadfield 2010; </w:t>
-      </w:r>
-      <w:proofErr w:type="spellStart"/>
-      <w:r>
-        <w:rPr>
-          <w:rFonts w:eastAsiaTheme="minorHAnsi"/>
-          <w:lang w:val="en-US"/>
-        </w:rPr>
-        <w:t>Bürkner</w:t>
-      </w:r>
-      <w:proofErr w:type="spellEnd"/>
-      <w:r>
-        <w:rPr>
-          <w:rFonts w:eastAsiaTheme="minorHAnsi"/>
-          <w:lang w:val="en-US"/>
-        </w:rPr>
-        <w:t xml:space="preserve"> 2017)</w:t>
+        <w:t>(Hadfield 2010; Bürkner 2017)</w:t>
       </w:r>
       <w:r>
         <w:rPr>
@@ -1069,15 +1005,13 @@
         <w:t xml:space="preserve">as random slopes. </w:t>
       </w:r>
       <w:r>
-        <w:t xml:space="preserve">We found that slope of metabolic rate and body mass did not differ between blocks (Estimate for </w:t>
-      </w:r>
-      <w:proofErr w:type="spellStart"/>
-      <w:r>
-        <w:t>batchnumber</w:t>
-      </w:r>
-      <w:proofErr w:type="spellEnd"/>
-      <w:r>
-        <w:t xml:space="preserve"> = </w:t>
+        <w:t>We found that slope of metabolic rate and body mass did not differ between blocks (Estimate for batch</w:t>
+      </w:r>
+      <w:r>
+        <w:t xml:space="preserve"> </w:t>
+      </w:r>
+      <w:r>
+        <w:t xml:space="preserve">number = </w:t>
       </w:r>
       <w:r>
         <w:t>0</w:t>
@@ -2792,23 +2726,7 @@
           <w:rFonts w:eastAsiaTheme="minorHAnsi"/>
           <w:lang w:val="en-US"/>
         </w:rPr>
-        <w:t>(</w:t>
-      </w:r>
-      <w:proofErr w:type="spellStart"/>
-      <w:r>
-        <w:rPr>
-          <w:rFonts w:eastAsiaTheme="minorHAnsi"/>
-          <w:lang w:val="en-US"/>
-        </w:rPr>
-        <w:t>Zuur</w:t>
-      </w:r>
-      <w:proofErr w:type="spellEnd"/>
-      <w:r>
-        <w:rPr>
-          <w:rFonts w:eastAsiaTheme="minorHAnsi"/>
-          <w:lang w:val="en-US"/>
-        </w:rPr>
-        <w:t xml:space="preserve"> </w:t>
+        <w:t xml:space="preserve">(Zuur </w:t>
       </w:r>
       <w:r>
         <w:rPr>
@@ -4550,16 +4468,6 @@
       <w:pPr>
         <w:spacing w:line="480" w:lineRule="auto"/>
         <w:rPr>
-          <w:sz w:val="21"/>
-          <w:szCs w:val="21"/>
-          <w:lang w:val="en-AU"/>
-        </w:rPr>
-      </w:pPr>
-    </w:p>
-    <w:p>
-      <w:pPr>
-        <w:spacing w:line="480" w:lineRule="auto"/>
-        <w:rPr>
           <w:lang w:val="en-AU"/>
         </w:rPr>
       </w:pPr>
@@ -4576,6 +4484,7 @@
         <w:rPr>
           <w:lang w:val="en-AU"/>
         </w:rPr>
+        <w:lastRenderedPageBreak/>
         <w:t xml:space="preserve"> Comparing mass-scaling exponents </w:t>
       </w:r>
       <w:r>
@@ -6101,128 +6010,254 @@
     </w:p>
     <w:p>
       <w:pPr>
+        <w:spacing w:line="480" w:lineRule="auto"/>
+        <w:rPr>
+          <w:sz w:val="21"/>
+          <w:szCs w:val="21"/>
+          <w:lang w:val="en-AU"/>
+        </w:rPr>
+      </w:pPr>
+    </w:p>
+    <w:p>
+      <w:pPr>
+        <w:pStyle w:val="Heading2"/>
+        <w:spacing w:line="480" w:lineRule="auto"/>
+        <w:rPr>
+          <w:lang w:val="en-AU"/>
+        </w:rPr>
+      </w:pPr>
+      <w:r>
+        <w:rPr>
+          <w:lang w:val="en-AU"/>
+        </w:rPr>
+        <w:t>Does metabolic rate and body mass change over time?</w:t>
+      </w:r>
+    </w:p>
+    <w:p>
+      <w:pPr>
+        <w:spacing w:line="480" w:lineRule="auto"/>
+        <w:rPr>
+          <w:lang w:val="en-AU"/>
+        </w:rPr>
+      </w:pPr>
+      <w:r>
+        <w:rPr>
+          <w:lang w:val="en-AU"/>
+        </w:rPr>
+        <w:t xml:space="preserve">Metabolic rate can decrease over time as individuals become habituated to the sampling protocol. Exploratory plots below </w:t>
+      </w:r>
+      <w:proofErr w:type="spellStart"/>
+      <w:r>
+        <w:rPr>
+          <w:lang w:val="en-AU"/>
+        </w:rPr>
+        <w:t>show</w:t>
+      </w:r>
+      <w:proofErr w:type="spellEnd"/>
+      <w:r>
+        <w:rPr>
+          <w:lang w:val="en-AU"/>
+        </w:rPr>
+        <w:t xml:space="preserve"> trends of metabolic rate and body mass decreasing with time. It is important to note that repeatability of metabolic rate was still significant over short and </w:t>
+      </w:r>
+      <w:proofErr w:type="gramStart"/>
+      <w:r>
+        <w:rPr>
+          <w:lang w:val="en-AU"/>
+        </w:rPr>
+        <w:t>long time</w:t>
+      </w:r>
+      <w:proofErr w:type="gramEnd"/>
+      <w:r>
+        <w:rPr>
+          <w:lang w:val="en-AU"/>
+        </w:rPr>
+        <w:t xml:space="preserve"> scales. This suggest that although animals may have become more </w:t>
+      </w:r>
+      <w:r>
+        <w:rPr>
+          <w:lang w:val="en-AU"/>
+        </w:rPr>
+        <w:lastRenderedPageBreak/>
+        <w:t>habituated and therefore down-regulated their energetic demands throughout the course of the study, the variation among individuals persisted.</w:t>
+      </w:r>
+    </w:p>
+    <w:p>
+      <w:pPr>
+        <w:spacing w:line="480" w:lineRule="auto"/>
+        <w:rPr>
+          <w:sz w:val="21"/>
+          <w:szCs w:val="21"/>
+          <w:lang w:val="en-AU"/>
+        </w:rPr>
+      </w:pPr>
+      <w:r>
+        <w:rPr>
+          <w:noProof/>
+          <w:sz w:val="21"/>
+          <w:szCs w:val="21"/>
+          <w:lang w:val="en-AU"/>
+        </w:rPr>
+        <w:drawing>
+          <wp:inline distT="0" distB="0" distL="0" distR="0" wp14:anchorId="0E53755F" wp14:editId="1F16327F">
+            <wp:extent cx="5727700" cy="3818255"/>
+            <wp:effectExtent l="0" t="0" r="0" b="4445"/>
+            <wp:docPr id="5" name="Picture 5"/>
+            <wp:cNvGraphicFramePr>
+              <a:graphicFrameLocks xmlns:a="http://schemas.openxmlformats.org/drawingml/2006/main" noChangeAspect="1"/>
+            </wp:cNvGraphicFramePr>
+            <a:graphic xmlns:a="http://schemas.openxmlformats.org/drawingml/2006/main">
+              <a:graphicData uri="http://schemas.openxmlformats.org/drawingml/2006/picture">
+                <pic:pic xmlns:pic="http://schemas.openxmlformats.org/drawingml/2006/picture">
+                  <pic:nvPicPr>
+                    <pic:cNvPr id="5" name="Fig. S4.pdf"/>
+                    <pic:cNvPicPr/>
+                  </pic:nvPicPr>
+                  <pic:blipFill>
+                    <a:blip r:embed="rId11">
+                      <a:extLst>
+                        <a:ext uri="{28A0092B-C50C-407E-A947-70E740481C1C}">
+                          <a14:useLocalDpi xmlns:a14="http://schemas.microsoft.com/office/drawing/2010/main" val="0"/>
+                        </a:ext>
+                      </a:extLst>
+                    </a:blip>
+                    <a:stretch>
+                      <a:fillRect/>
+                    </a:stretch>
+                  </pic:blipFill>
+                  <pic:spPr>
+                    <a:xfrm>
+                      <a:off x="0" y="0"/>
+                      <a:ext cx="5727700" cy="3818255"/>
+                    </a:xfrm>
+                    <a:prstGeom prst="rect">
+                      <a:avLst/>
+                    </a:prstGeom>
+                  </pic:spPr>
+                </pic:pic>
+              </a:graphicData>
+            </a:graphic>
+          </wp:inline>
+        </w:drawing>
+      </w:r>
+    </w:p>
+    <w:p>
+      <w:pPr>
+        <w:spacing w:line="480" w:lineRule="auto"/>
+        <w:rPr>
+          <w:sz w:val="21"/>
+          <w:szCs w:val="21"/>
+          <w:lang w:val="en-AU"/>
+        </w:rPr>
+      </w:pPr>
+      <w:r>
+        <w:rPr>
+          <w:b/>
+          <w:sz w:val="21"/>
+          <w:szCs w:val="21"/>
+          <w:lang w:val="en-AU"/>
+        </w:rPr>
+        <w:t>Figure S</w:t>
+      </w:r>
+      <w:r>
+        <w:rPr>
+          <w:b/>
+          <w:sz w:val="21"/>
+          <w:szCs w:val="21"/>
+          <w:lang w:val="en-AU"/>
+        </w:rPr>
+        <w:t>5</w:t>
+      </w:r>
+      <w:r>
+        <w:rPr>
+          <w:sz w:val="21"/>
+          <w:szCs w:val="21"/>
+          <w:lang w:val="en-AU"/>
+        </w:rPr>
+        <w:t>–</w:t>
+      </w:r>
+      <w:r>
+        <w:rPr>
+          <w:sz w:val="21"/>
+          <w:szCs w:val="21"/>
+          <w:lang w:val="en-AU"/>
+        </w:rPr>
+        <w:t xml:space="preserve"> The relationship of log metabolic rate (mL</w:t>
+      </w:r>
+      <w:r>
+        <w:rPr>
+          <w:sz w:val="21"/>
+          <w:szCs w:val="21"/>
+          <w:lang w:val="en-AU"/>
+        </w:rPr>
+        <w:t>, left</w:t>
+      </w:r>
+      <w:r>
+        <w:rPr>
+          <w:sz w:val="21"/>
+          <w:szCs w:val="21"/>
+          <w:lang w:val="en-AU"/>
+        </w:rPr>
+        <w:t>)</w:t>
+      </w:r>
+      <w:r>
+        <w:rPr>
+          <w:sz w:val="21"/>
+          <w:szCs w:val="21"/>
+          <w:lang w:val="en-AU"/>
+        </w:rPr>
+        <w:t xml:space="preserve"> and log body mass (right) measured at six temperatures</w:t>
+      </w:r>
+      <w:r>
+        <w:rPr>
+          <w:sz w:val="21"/>
+          <w:szCs w:val="21"/>
+          <w:lang w:val="en-AU"/>
+        </w:rPr>
+        <w:t xml:space="preserve"> </w:t>
+      </w:r>
+      <w:r>
+        <w:rPr>
+          <w:sz w:val="21"/>
+          <w:szCs w:val="21"/>
+          <w:lang w:val="en-AU"/>
+        </w:rPr>
+        <w:t xml:space="preserve">across ten sampling sessions. Points represent the raw data, each uniquely coloured line represents the linear reaction norm for an individual (n = 42). </w:t>
+      </w:r>
+      <w:bookmarkStart w:id="0" w:name="_GoBack"/>
+      <w:bookmarkEnd w:id="0"/>
+      <w:r>
+        <w:rPr>
+          <w:sz w:val="21"/>
+          <w:szCs w:val="21"/>
+          <w:lang w:val="en-AU"/>
+        </w:rPr>
+        <w:t xml:space="preserve"> </w:t>
+      </w:r>
+    </w:p>
+    <w:p>
+      <w:pPr>
+        <w:spacing w:line="480" w:lineRule="auto"/>
+        <w:rPr>
+          <w:sz w:val="21"/>
+          <w:szCs w:val="21"/>
+          <w:lang w:val="en-AU"/>
+        </w:rPr>
+      </w:pPr>
+    </w:p>
+    <w:p>
+      <w:pPr>
         <w:pStyle w:val="Heading1"/>
         <w:spacing w:line="480" w:lineRule="auto"/>
         <w:rPr>
           <w:sz w:val="28"/>
         </w:rPr>
       </w:pPr>
-      <w:bookmarkStart w:id="0" w:name="_GoBack"/>
       <w:r>
         <w:rPr>
           <w:sz w:val="28"/>
         </w:rPr>
         <w:t>References</w:t>
-      </w:r>
-    </w:p>
-    <w:bookmarkEnd w:id="0"/>
-    <w:p>
-      <w:pPr>
-        <w:tabs>
-          <w:tab w:val="left" w:pos="560"/>
-          <w:tab w:val="left" w:pos="1120"/>
-          <w:tab w:val="left" w:pos="1680"/>
-          <w:tab w:val="left" w:pos="2240"/>
-          <w:tab w:val="left" w:pos="2800"/>
-          <w:tab w:val="left" w:pos="3360"/>
-          <w:tab w:val="left" w:pos="3920"/>
-          <w:tab w:val="left" w:pos="4480"/>
-          <w:tab w:val="left" w:pos="5040"/>
-          <w:tab w:val="left" w:pos="5600"/>
-          <w:tab w:val="left" w:pos="6160"/>
-          <w:tab w:val="left" w:pos="6720"/>
-        </w:tabs>
-        <w:autoSpaceDE w:val="0"/>
-        <w:autoSpaceDN w:val="0"/>
-        <w:adjustRightInd w:val="0"/>
-        <w:spacing w:after="240"/>
-        <w:ind w:left="400" w:hanging="400"/>
-        <w:rPr>
-          <w:rFonts w:eastAsiaTheme="minorHAnsi"/>
-          <w:sz w:val="21"/>
-          <w:szCs w:val="21"/>
-          <w:lang w:val="en-US"/>
-        </w:rPr>
-      </w:pPr>
-      <w:proofErr w:type="spellStart"/>
-      <w:r>
-        <w:rPr>
-          <w:rFonts w:eastAsiaTheme="minorHAnsi"/>
-          <w:sz w:val="21"/>
-          <w:szCs w:val="21"/>
-          <w:lang w:val="en-US"/>
-        </w:rPr>
-        <w:t>Bürkner</w:t>
-      </w:r>
-      <w:proofErr w:type="spellEnd"/>
-      <w:r>
-        <w:rPr>
-          <w:rFonts w:eastAsiaTheme="minorHAnsi"/>
-          <w:sz w:val="21"/>
-          <w:szCs w:val="21"/>
-          <w:lang w:val="en-US"/>
-        </w:rPr>
-        <w:t xml:space="preserve">, P.C. (2017) </w:t>
-      </w:r>
-      <w:proofErr w:type="spellStart"/>
-      <w:r>
-        <w:rPr>
-          <w:rFonts w:eastAsiaTheme="minorHAnsi"/>
-          <w:sz w:val="21"/>
-          <w:szCs w:val="21"/>
-          <w:lang w:val="en-US"/>
-        </w:rPr>
-        <w:t>brms</w:t>
-      </w:r>
-      <w:proofErr w:type="spellEnd"/>
-      <w:r>
-        <w:rPr>
-          <w:rFonts w:eastAsiaTheme="minorHAnsi"/>
-          <w:sz w:val="21"/>
-          <w:szCs w:val="21"/>
-          <w:lang w:val="en-US"/>
-        </w:rPr>
-        <w:t xml:space="preserve">: An R package for Bayesian multilevel models using Stan. </w:t>
-      </w:r>
-      <w:r>
-        <w:rPr>
-          <w:rFonts w:eastAsiaTheme="minorHAnsi"/>
-          <w:i/>
-          <w:iCs/>
-          <w:sz w:val="21"/>
-          <w:szCs w:val="21"/>
-          <w:lang w:val="en-US"/>
-        </w:rPr>
-        <w:t>Journal of Statistical Software</w:t>
-      </w:r>
-      <w:r>
-        <w:rPr>
-          <w:rFonts w:eastAsiaTheme="minorHAnsi"/>
-          <w:sz w:val="21"/>
-          <w:szCs w:val="21"/>
-          <w:lang w:val="en-US"/>
-        </w:rPr>
-        <w:t xml:space="preserve">, </w:t>
-      </w:r>
-      <w:r>
-        <w:rPr>
-          <w:rFonts w:eastAsiaTheme="minorHAnsi"/>
-          <w:b/>
-          <w:bCs/>
-          <w:sz w:val="21"/>
-          <w:szCs w:val="21"/>
-          <w:lang w:val="en-US"/>
-        </w:rPr>
-        <w:t>80</w:t>
-      </w:r>
-      <w:r>
-        <w:rPr>
-          <w:rFonts w:eastAsiaTheme="minorHAnsi"/>
-          <w:sz w:val="21"/>
-          <w:szCs w:val="21"/>
-          <w:lang w:val="en-US"/>
-        </w:rPr>
-        <w:t>.</w:t>
       </w:r>
     </w:p>
     <w:p>
@@ -6253,6 +6288,7 @@
           <w:lang w:val="en-US"/>
         </w:rPr>
       </w:pPr>
+      <w:proofErr w:type="spellStart"/>
       <w:r>
         <w:rPr>
           <w:rFonts w:eastAsiaTheme="minorHAnsi"/>
@@ -6260,7 +6296,17 @@
           <w:szCs w:val="21"/>
           <w:lang w:val="en-US"/>
         </w:rPr>
-        <w:t xml:space="preserve">Hadfield, J.D. (2010) MCMC methods for multi-response generalized linear mixed models: The </w:t>
+        <w:t>Bürkner</w:t>
+      </w:r>
+      <w:proofErr w:type="spellEnd"/>
+      <w:r>
+        <w:rPr>
+          <w:rFonts w:eastAsiaTheme="minorHAnsi"/>
+          <w:sz w:val="21"/>
+          <w:szCs w:val="21"/>
+          <w:lang w:val="en-US"/>
+        </w:rPr>
+        <w:t xml:space="preserve">, P.C. (2017) </w:t>
       </w:r>
       <w:proofErr w:type="spellStart"/>
       <w:r>
@@ -6270,7 +6316,7 @@
           <w:szCs w:val="21"/>
           <w:lang w:val="en-US"/>
         </w:rPr>
-        <w:t>MCMCglmm</w:t>
+        <w:t>brms</w:t>
       </w:r>
       <w:proofErr w:type="spellEnd"/>
       <w:r>
@@ -6280,7 +6326,7 @@
           <w:szCs w:val="21"/>
           <w:lang w:val="en-US"/>
         </w:rPr>
-        <w:t xml:space="preserve"> R package. </w:t>
+        <w:t xml:space="preserve">: An R package for Bayesian multilevel models using Stan. </w:t>
       </w:r>
       <w:r>
         <w:rPr>
@@ -6311,7 +6357,7 @@
           <w:szCs w:val="21"/>
           <w:lang w:val="en-US"/>
         </w:rPr>
-        <w:t>33</w:t>
+        <w:t>80</w:t>
       </w:r>
       <w:r>
         <w:rPr>
@@ -6320,7 +6366,7 @@
           <w:szCs w:val="21"/>
           <w:lang w:val="en-US"/>
         </w:rPr>
-        <w:t>, 1–22.</w:t>
+        <w:t>.</w:t>
       </w:r>
     </w:p>
     <w:p>
@@ -6351,6 +6397,104 @@
           <w:lang w:val="en-US"/>
         </w:rPr>
       </w:pPr>
+      <w:r>
+        <w:rPr>
+          <w:rFonts w:eastAsiaTheme="minorHAnsi"/>
+          <w:sz w:val="21"/>
+          <w:szCs w:val="21"/>
+          <w:lang w:val="en-US"/>
+        </w:rPr>
+        <w:t xml:space="preserve">Hadfield, J.D. (2010) MCMC methods for multi-response generalized linear mixed models: The </w:t>
+      </w:r>
+      <w:proofErr w:type="spellStart"/>
+      <w:r>
+        <w:rPr>
+          <w:rFonts w:eastAsiaTheme="minorHAnsi"/>
+          <w:sz w:val="21"/>
+          <w:szCs w:val="21"/>
+          <w:lang w:val="en-US"/>
+        </w:rPr>
+        <w:t>MCMCglmm</w:t>
+      </w:r>
+      <w:proofErr w:type="spellEnd"/>
+      <w:r>
+        <w:rPr>
+          <w:rFonts w:eastAsiaTheme="minorHAnsi"/>
+          <w:sz w:val="21"/>
+          <w:szCs w:val="21"/>
+          <w:lang w:val="en-US"/>
+        </w:rPr>
+        <w:t xml:space="preserve"> R package. </w:t>
+      </w:r>
+      <w:r>
+        <w:rPr>
+          <w:rFonts w:eastAsiaTheme="minorHAnsi"/>
+          <w:i/>
+          <w:iCs/>
+          <w:sz w:val="21"/>
+          <w:szCs w:val="21"/>
+          <w:lang w:val="en-US"/>
+        </w:rPr>
+        <w:t>Journal of Statistical Software</w:t>
+      </w:r>
+      <w:r>
+        <w:rPr>
+          <w:rFonts w:eastAsiaTheme="minorHAnsi"/>
+          <w:sz w:val="21"/>
+          <w:szCs w:val="21"/>
+          <w:lang w:val="en-US"/>
+        </w:rPr>
+        <w:t xml:space="preserve">, </w:t>
+      </w:r>
+      <w:r>
+        <w:rPr>
+          <w:rFonts w:eastAsiaTheme="minorHAnsi"/>
+          <w:b/>
+          <w:bCs/>
+          <w:sz w:val="21"/>
+          <w:szCs w:val="21"/>
+          <w:lang w:val="en-US"/>
+        </w:rPr>
+        <w:t>33</w:t>
+      </w:r>
+      <w:r>
+        <w:rPr>
+          <w:rFonts w:eastAsiaTheme="minorHAnsi"/>
+          <w:sz w:val="21"/>
+          <w:szCs w:val="21"/>
+          <w:lang w:val="en-US"/>
+        </w:rPr>
+        <w:t>, 1–22.</w:t>
+      </w:r>
+    </w:p>
+    <w:p>
+      <w:pPr>
+        <w:tabs>
+          <w:tab w:val="left" w:pos="560"/>
+          <w:tab w:val="left" w:pos="1120"/>
+          <w:tab w:val="left" w:pos="1680"/>
+          <w:tab w:val="left" w:pos="2240"/>
+          <w:tab w:val="left" w:pos="2800"/>
+          <w:tab w:val="left" w:pos="3360"/>
+          <w:tab w:val="left" w:pos="3920"/>
+          <w:tab w:val="left" w:pos="4480"/>
+          <w:tab w:val="left" w:pos="5040"/>
+          <w:tab w:val="left" w:pos="5600"/>
+          <w:tab w:val="left" w:pos="6160"/>
+          <w:tab w:val="left" w:pos="6720"/>
+        </w:tabs>
+        <w:autoSpaceDE w:val="0"/>
+        <w:autoSpaceDN w:val="0"/>
+        <w:adjustRightInd w:val="0"/>
+        <w:spacing w:after="240"/>
+        <w:ind w:left="400" w:hanging="400"/>
+        <w:rPr>
+          <w:rFonts w:eastAsiaTheme="minorHAnsi"/>
+          <w:sz w:val="21"/>
+          <w:szCs w:val="21"/>
+          <w:lang w:val="en-US"/>
+        </w:rPr>
+      </w:pPr>
       <w:proofErr w:type="spellStart"/>
       <w:r>
         <w:rPr>
@@ -6467,7 +6611,6 @@
           <w:szCs w:val="21"/>
           <w:lang w:val="en-AU"/>
         </w:rPr>
-        <w:lastRenderedPageBreak/>
         <w:fldChar w:fldCharType="begin"/>
       </w:r>
       <w:r>
@@ -6477,14 +6620,6 @@
           <w:lang w:val="en-AU"/>
         </w:rPr>
         <w:instrText xml:space="preserve"> ADDIN PAPERS2_CITATIONS &lt;papers2_bibliography/&gt;</w:instrText>
-      </w:r>
-      <w:r>
-        <w:rPr>
-          <w:sz w:val="21"/>
-          <w:szCs w:val="21"/>
-          <w:lang w:val="en-AU"/>
-        </w:rPr>
-        <w:fldChar w:fldCharType="separate"/>
       </w:r>
       <w:r>
         <w:rPr>
@@ -6496,8 +6631,8 @@
       </w:r>
     </w:p>
     <w:sectPr>
-      <w:footerReference w:type="even" r:id="rId11"/>
-      <w:footerReference w:type="default" r:id="rId12"/>
+      <w:footerReference w:type="even" r:id="rId12"/>
+      <w:footerReference w:type="default" r:id="rId13"/>
       <w:pgSz w:w="11900" w:h="16840"/>
       <w:pgMar w:top="1440" w:right="1440" w:bottom="1440" w:left="1440" w:header="708" w:footer="708" w:gutter="0"/>
       <w:lnNumType w:countBy="1" w:restart="continuous"/>

</xml_diff>

<commit_message>
All revised and references fixed….now to cut down word count
</commit_message>
<xml_diff>
--- a/docs/individvar_ESM.docx
+++ b/docs/individvar_ESM.docx
@@ -254,14 +254,12 @@
         </w:rPr>
         <w:t xml:space="preserve">e </w:t>
       </w:r>
-      <w:proofErr w:type="spellStart"/>
-      <w:r>
-        <w:rPr>
-          <w:lang w:val="en-AU"/>
-        </w:rPr>
-        <w:t>tused</w:t>
-      </w:r>
-      <w:proofErr w:type="spellEnd"/>
+      <w:r>
+        <w:rPr>
+          <w:lang w:val="en-AU"/>
+        </w:rPr>
+        <w:t>used</w:t>
+      </w:r>
       <w:r>
         <w:rPr>
           <w:lang w:val="en-AU"/>
@@ -513,40 +511,42 @@
         <w:rPr>
           <w:lang w:val="en-AU"/>
         </w:rPr>
-        <w:t xml:space="preserve">% of total </w:t>
-      </w:r>
+        <w:t>% of total dataset)</w:t>
+      </w:r>
+      <w:r>
+        <w:rPr>
+          <w:lang w:val="en-AU"/>
+        </w:rPr>
+        <w:t xml:space="preserve"> because ‘</w:t>
+      </w:r>
+      <w:proofErr w:type="spellStart"/>
+      <w:r>
+        <w:rPr>
+          <w:lang w:val="en-AU"/>
+        </w:rPr>
+        <w:t>MCMCglmm</w:t>
+      </w:r>
+      <w:proofErr w:type="spellEnd"/>
+      <w:r>
+        <w:rPr>
+          <w:lang w:val="en-AU"/>
+        </w:rPr>
+        <w:t xml:space="preserve">’ requires complete cases of predictors and we wanted to </w:t>
+      </w:r>
+      <w:bookmarkStart w:id="0" w:name="_GoBack"/>
+      <w:bookmarkEnd w:id="0"/>
       <w:r>
         <w:rPr>
           <w:lang w:val="en-AU"/>
         </w:rPr>
         <w:lastRenderedPageBreak/>
-        <w:t>dataset)</w:t>
-      </w:r>
-      <w:r>
-        <w:rPr>
-          <w:lang w:val="en-AU"/>
-        </w:rPr>
-        <w:t xml:space="preserve"> because ‘</w:t>
-      </w:r>
-      <w:proofErr w:type="spellStart"/>
-      <w:r>
-        <w:rPr>
-          <w:lang w:val="en-AU"/>
-        </w:rPr>
-        <w:t>MCMCglmm</w:t>
-      </w:r>
-      <w:proofErr w:type="spellEnd"/>
-      <w:r>
-        <w:rPr>
-          <w:lang w:val="en-AU"/>
-        </w:rPr>
-        <w:t>’ requires complete cases of predictors and we wanted to ensure the dataset used by both statistical approaches are the same</w:t>
-      </w:r>
-      <w:r>
-        <w:rPr>
-          <w:lang w:val="en-AU"/>
-        </w:rPr>
-        <w:t xml:space="preserve"> (</w:t>
+        <w:t>ensure the dataset used by both statistical approaches are the same</w:t>
+      </w:r>
+      <w:r>
+        <w:rPr>
+          <w:lang w:val="en-AU"/>
+        </w:rPr>
+        <w:t xml:space="preserve"> </w:t>
       </w:r>
       <w:r>
         <w:rPr>
@@ -574,21 +574,30 @@
           <w:rFonts w:eastAsiaTheme="minorHAnsi"/>
           <w:lang w:val="en-US"/>
         </w:rPr>
-        <w:t>(Hadfield 2010; Bürkner 2017)</w:t>
-      </w:r>
+        <w:t xml:space="preserve">(Hadfield 2010; </w:t>
+      </w:r>
+      <w:proofErr w:type="spellStart"/>
       <w:r>
         <w:rPr>
           <w:rFonts w:eastAsiaTheme="minorHAnsi"/>
           <w:lang w:val="en-US"/>
         </w:rPr>
-        <w:fldChar w:fldCharType="end"/>
-      </w:r>
+        <w:t>Bürkner</w:t>
+      </w:r>
+      <w:proofErr w:type="spellEnd"/>
       <w:r>
         <w:rPr>
           <w:rFonts w:eastAsiaTheme="minorHAnsi"/>
           <w:lang w:val="en-US"/>
         </w:rPr>
-        <w:t>)</w:t>
+        <w:t xml:space="preserve"> 2017)</w:t>
+      </w:r>
+      <w:r>
+        <w:rPr>
+          <w:rFonts w:eastAsiaTheme="minorHAnsi"/>
+          <w:lang w:val="en-US"/>
+        </w:rPr>
+        <w:fldChar w:fldCharType="end"/>
       </w:r>
       <w:r>
         <w:rPr>
@@ -619,6 +628,7 @@
       <w:r>
         <w:rPr>
           <w:noProof/>
+          <w:lang w:val="en-US"/>
         </w:rPr>
         <w:drawing>
           <wp:anchor distT="0" distB="0" distL="114300" distR="114300" simplePos="0" relativeHeight="251659264" behindDoc="0" locked="0" layoutInCell="1" allowOverlap="1" wp14:anchorId="4D87F762" wp14:editId="1B07D143">
@@ -644,7 +654,7 @@
                     <pic:cNvPicPr/>
                   </pic:nvPicPr>
                   <pic:blipFill>
-                    <a:blip r:embed="rId6">
+                    <a:blip r:embed="rId6" cstate="print">
                       <a:extLst>
                         <a:ext uri="{28A0092B-C50C-407E-A947-70E740481C1C}">
                           <a14:useLocalDpi xmlns:a14="http://schemas.microsoft.com/office/drawing/2010/main" val="0"/>
@@ -820,7 +830,6 @@
         </w:rPr>
       </w:pPr>
       <w:r>
-        <w:lastRenderedPageBreak/>
         <w:t>logV</w:t>
       </w:r>
       <w:r>
@@ -941,6 +950,7 @@
         </w:rPr>
       </w:pPr>
       <w:r>
+        <w:lastRenderedPageBreak/>
         <w:t>where logV</w:t>
       </w:r>
       <w:r>
@@ -1542,19 +1552,11 @@
                 <w:color w:val="000000"/>
               </w:rPr>
             </w:pPr>
-            <w:proofErr w:type="spellStart"/>
-            <w:r>
-              <w:rPr>
-                <w:color w:val="000000"/>
-              </w:rPr>
-              <w:t>Std</w:t>
-            </w:r>
-            <w:proofErr w:type="spellEnd"/>
-            <w:r>
-              <w:rPr>
-                <w:color w:val="000000"/>
-              </w:rPr>
-              <w:t xml:space="preserve"> Error</w:t>
+            <w:r>
+              <w:rPr>
+                <w:color w:val="000000"/>
+              </w:rPr>
+              <w:t>SD</w:t>
             </w:r>
           </w:p>
         </w:tc>
@@ -2808,1056 +2810,20 @@
           <w:lang w:val="en-AU"/>
         </w:rPr>
       </w:pPr>
-    </w:p>
-    <w:tbl>
-      <w:tblPr>
-        <w:tblpPr w:leftFromText="180" w:rightFromText="180" w:vertAnchor="text" w:horzAnchor="margin" w:tblpY="1"/>
-        <w:tblW w:w="9498" w:type="dxa"/>
-        <w:tblLayout w:type="fixed"/>
-        <w:tblLook w:val="04A0" w:firstRow="1" w:lastRow="0" w:firstColumn="1" w:lastColumn="0" w:noHBand="0" w:noVBand="1"/>
-      </w:tblPr>
-      <w:tblGrid>
-        <w:gridCol w:w="2848"/>
-        <w:gridCol w:w="724"/>
-        <w:gridCol w:w="895"/>
-        <w:gridCol w:w="1203"/>
-        <w:gridCol w:w="1418"/>
-        <w:gridCol w:w="1417"/>
-        <w:gridCol w:w="993"/>
-      </w:tblGrid>
-      <w:tr>
-        <w:trPr>
-          <w:trHeight w:val="1026"/>
-        </w:trPr>
-        <w:tc>
-          <w:tcPr>
-            <w:tcW w:w="9498" w:type="dxa"/>
-            <w:gridSpan w:val="7"/>
-            <w:tcBorders>
-              <w:top w:val="nil"/>
-              <w:left w:val="nil"/>
-              <w:bottom w:val="nil"/>
-              <w:right w:val="nil"/>
-            </w:tcBorders>
-            <w:shd w:val="clear" w:color="auto" w:fill="auto"/>
-            <w:vAlign w:val="bottom"/>
-            <w:hideMark/>
-          </w:tcPr>
-          <w:p>
-            <w:pPr>
-              <w:spacing w:line="480" w:lineRule="auto"/>
-              <w:rPr>
-                <w:color w:val="000000"/>
-              </w:rPr>
-            </w:pPr>
-            <w:r>
-              <w:rPr>
-                <w:b/>
-                <w:color w:val="000000"/>
-              </w:rPr>
-              <w:t>Table S2.</w:t>
-            </w:r>
-            <w:r>
-              <w:rPr>
-                <w:color w:val="000000"/>
-              </w:rPr>
-              <w:t xml:space="preserve"> Pairwise Pearson's correlations and the 95% confidence intervals between log-transformed temperature, log-transformed prior temperature and lo</w:t>
-            </w:r>
-            <w:r>
-              <w:rPr>
-                <w:color w:val="000000"/>
-              </w:rPr>
-              <w:t>g</w:t>
-            </w:r>
-            <w:r>
-              <w:rPr>
-                <w:color w:val="000000"/>
-              </w:rPr>
-              <w:t xml:space="preserve">- transformed-standardised </w:t>
-            </w:r>
-            <w:r>
-              <w:rPr>
-                <w:color w:val="000000"/>
-              </w:rPr>
-              <w:lastRenderedPageBreak/>
-              <w:t>body mass. Confidence intervals adjusted for multiple comparisons are also presented.  Bold pairwise correlations are statistically significant from zero.</w:t>
-            </w:r>
-          </w:p>
-        </w:tc>
-      </w:tr>
-      <w:tr>
-        <w:trPr>
-          <w:trHeight w:val="348"/>
-        </w:trPr>
-        <w:tc>
-          <w:tcPr>
-            <w:tcW w:w="2848" w:type="dxa"/>
-            <w:tcBorders>
-              <w:top w:val="nil"/>
-              <w:left w:val="nil"/>
-              <w:bottom w:val="single" w:sz="4" w:space="0" w:color="auto"/>
-              <w:right w:val="nil"/>
-            </w:tcBorders>
-            <w:shd w:val="clear" w:color="auto" w:fill="auto"/>
-            <w:noWrap/>
-            <w:vAlign w:val="center"/>
-            <w:hideMark/>
-          </w:tcPr>
-          <w:p>
-            <w:pPr>
-              <w:spacing w:line="480" w:lineRule="auto"/>
-              <w:rPr>
-                <w:color w:val="000000"/>
-              </w:rPr>
-            </w:pPr>
-            <w:r>
-              <w:rPr>
-                <w:color w:val="000000"/>
-              </w:rPr>
-              <w:lastRenderedPageBreak/>
-              <w:t>Correlation between predictors</w:t>
-            </w:r>
-          </w:p>
-        </w:tc>
-        <w:tc>
-          <w:tcPr>
-            <w:tcW w:w="724" w:type="dxa"/>
-            <w:tcBorders>
-              <w:top w:val="nil"/>
-              <w:left w:val="nil"/>
-              <w:bottom w:val="single" w:sz="4" w:space="0" w:color="auto"/>
-              <w:right w:val="nil"/>
-            </w:tcBorders>
-            <w:shd w:val="clear" w:color="auto" w:fill="auto"/>
-            <w:noWrap/>
-            <w:vAlign w:val="center"/>
-            <w:hideMark/>
-          </w:tcPr>
-          <w:p>
-            <w:pPr>
-              <w:spacing w:line="480" w:lineRule="auto"/>
-              <w:jc w:val="center"/>
-              <w:rPr>
-                <w:color w:val="000000"/>
-              </w:rPr>
-            </w:pPr>
-            <w:r>
-              <w:rPr>
-                <w:i/>
-                <w:color w:val="000000"/>
-              </w:rPr>
-              <w:t>R</w:t>
-            </w:r>
-            <w:r>
-              <w:rPr>
-                <w:color w:val="000000"/>
-                <w:vertAlign w:val="superscript"/>
-              </w:rPr>
-              <w:t>2</w:t>
-            </w:r>
-          </w:p>
-        </w:tc>
-        <w:tc>
-          <w:tcPr>
-            <w:tcW w:w="895" w:type="dxa"/>
-            <w:tcBorders>
-              <w:top w:val="nil"/>
-              <w:left w:val="nil"/>
-              <w:bottom w:val="single" w:sz="4" w:space="0" w:color="auto"/>
-              <w:right w:val="nil"/>
-            </w:tcBorders>
-            <w:shd w:val="clear" w:color="auto" w:fill="auto"/>
-            <w:noWrap/>
-            <w:vAlign w:val="center"/>
-            <w:hideMark/>
-          </w:tcPr>
-          <w:p>
-            <w:pPr>
-              <w:spacing w:line="480" w:lineRule="auto"/>
-              <w:jc w:val="center"/>
-              <w:rPr>
-                <w:color w:val="000000"/>
-              </w:rPr>
-            </w:pPr>
-            <w:r>
-              <w:rPr>
-                <w:color w:val="000000"/>
-              </w:rPr>
-              <w:t xml:space="preserve">Lower </w:t>
-            </w:r>
-          </w:p>
-        </w:tc>
-        <w:tc>
-          <w:tcPr>
-            <w:tcW w:w="1203" w:type="dxa"/>
-            <w:tcBorders>
-              <w:top w:val="nil"/>
-              <w:left w:val="nil"/>
-              <w:bottom w:val="single" w:sz="4" w:space="0" w:color="auto"/>
-              <w:right w:val="nil"/>
-            </w:tcBorders>
-            <w:shd w:val="clear" w:color="auto" w:fill="auto"/>
-            <w:noWrap/>
-            <w:vAlign w:val="center"/>
-            <w:hideMark/>
-          </w:tcPr>
-          <w:p>
-            <w:pPr>
-              <w:spacing w:line="480" w:lineRule="auto"/>
-              <w:jc w:val="center"/>
-              <w:rPr>
-                <w:color w:val="000000"/>
-              </w:rPr>
-            </w:pPr>
-            <w:r>
-              <w:rPr>
-                <w:color w:val="000000"/>
-              </w:rPr>
-              <w:t>Upper</w:t>
-            </w:r>
-          </w:p>
-        </w:tc>
-        <w:tc>
-          <w:tcPr>
-            <w:tcW w:w="1418" w:type="dxa"/>
-            <w:tcBorders>
-              <w:top w:val="nil"/>
-              <w:left w:val="nil"/>
-              <w:bottom w:val="single" w:sz="4" w:space="0" w:color="auto"/>
-              <w:right w:val="nil"/>
-            </w:tcBorders>
-            <w:shd w:val="clear" w:color="auto" w:fill="auto"/>
-            <w:noWrap/>
-            <w:vAlign w:val="center"/>
-            <w:hideMark/>
-          </w:tcPr>
-          <w:p>
-            <w:pPr>
-              <w:spacing w:line="480" w:lineRule="auto"/>
-              <w:jc w:val="center"/>
-              <w:rPr>
-                <w:color w:val="000000"/>
-              </w:rPr>
-            </w:pPr>
-            <w:r>
-              <w:rPr>
-                <w:color w:val="000000"/>
-              </w:rPr>
-              <w:t>Lower adjusted</w:t>
-            </w:r>
-          </w:p>
-        </w:tc>
-        <w:tc>
-          <w:tcPr>
-            <w:tcW w:w="1417" w:type="dxa"/>
-            <w:tcBorders>
-              <w:top w:val="nil"/>
-              <w:left w:val="nil"/>
-              <w:bottom w:val="single" w:sz="4" w:space="0" w:color="auto"/>
-              <w:right w:val="nil"/>
-            </w:tcBorders>
-            <w:shd w:val="clear" w:color="auto" w:fill="auto"/>
-            <w:noWrap/>
-            <w:vAlign w:val="center"/>
-            <w:hideMark/>
-          </w:tcPr>
-          <w:p>
-            <w:pPr>
-              <w:spacing w:line="480" w:lineRule="auto"/>
-              <w:jc w:val="center"/>
-              <w:rPr>
-                <w:color w:val="000000"/>
-              </w:rPr>
-            </w:pPr>
-            <w:r>
-              <w:rPr>
-                <w:color w:val="000000"/>
-              </w:rPr>
-              <w:t>Upper adjusted</w:t>
-            </w:r>
-          </w:p>
-        </w:tc>
-        <w:tc>
-          <w:tcPr>
-            <w:tcW w:w="993" w:type="dxa"/>
-            <w:tcBorders>
-              <w:top w:val="nil"/>
-              <w:left w:val="nil"/>
-              <w:bottom w:val="single" w:sz="4" w:space="0" w:color="auto"/>
-              <w:right w:val="nil"/>
-            </w:tcBorders>
-            <w:shd w:val="clear" w:color="auto" w:fill="auto"/>
-            <w:noWrap/>
-            <w:vAlign w:val="center"/>
-            <w:hideMark/>
-          </w:tcPr>
-          <w:p>
-            <w:pPr>
-              <w:spacing w:line="480" w:lineRule="auto"/>
-              <w:jc w:val="center"/>
-              <w:rPr>
-                <w:color w:val="000000"/>
-              </w:rPr>
-            </w:pPr>
-            <w:r>
-              <w:rPr>
-                <w:i/>
-                <w:iCs/>
-                <w:color w:val="000000"/>
-              </w:rPr>
-              <w:t>P</w:t>
-            </w:r>
-            <w:r>
-              <w:rPr>
-                <w:color w:val="000000"/>
-              </w:rPr>
-              <w:t>-value</w:t>
-            </w:r>
-          </w:p>
-        </w:tc>
-      </w:tr>
-      <w:tr>
-        <w:trPr>
-          <w:trHeight w:val="348"/>
-        </w:trPr>
-        <w:tc>
-          <w:tcPr>
-            <w:tcW w:w="2848" w:type="dxa"/>
-            <w:tcBorders>
-              <w:top w:val="nil"/>
-              <w:left w:val="nil"/>
-              <w:bottom w:val="nil"/>
-              <w:right w:val="nil"/>
-            </w:tcBorders>
-            <w:shd w:val="clear" w:color="auto" w:fill="auto"/>
-            <w:noWrap/>
-            <w:vAlign w:val="bottom"/>
-            <w:hideMark/>
-          </w:tcPr>
-          <w:p>
-            <w:pPr>
-              <w:spacing w:line="480" w:lineRule="auto"/>
-              <w:rPr>
-                <w:color w:val="000000"/>
-              </w:rPr>
-            </w:pPr>
-            <w:proofErr w:type="spellStart"/>
-            <w:r>
-              <w:rPr>
-                <w:color w:val="000000"/>
-              </w:rPr>
-              <w:t>logTemp</w:t>
-            </w:r>
-            <w:proofErr w:type="spellEnd"/>
-            <w:r>
-              <w:rPr>
-                <w:color w:val="000000"/>
-              </w:rPr>
-              <w:t xml:space="preserve"> - </w:t>
-            </w:r>
-            <w:proofErr w:type="spellStart"/>
-            <w:r>
-              <w:rPr>
-                <w:color w:val="000000"/>
-              </w:rPr>
-              <w:t>zlogMass</w:t>
-            </w:r>
-            <w:proofErr w:type="spellEnd"/>
-          </w:p>
-        </w:tc>
-        <w:tc>
-          <w:tcPr>
-            <w:tcW w:w="724" w:type="dxa"/>
-            <w:tcBorders>
-              <w:top w:val="nil"/>
-              <w:left w:val="nil"/>
-              <w:bottom w:val="nil"/>
-              <w:right w:val="nil"/>
-            </w:tcBorders>
-            <w:shd w:val="clear" w:color="auto" w:fill="auto"/>
-            <w:noWrap/>
-            <w:vAlign w:val="bottom"/>
-            <w:hideMark/>
-          </w:tcPr>
-          <w:p>
-            <w:pPr>
-              <w:spacing w:line="480" w:lineRule="auto"/>
-              <w:jc w:val="center"/>
-              <w:rPr>
-                <w:color w:val="000000"/>
-              </w:rPr>
-            </w:pPr>
-            <w:r>
-              <w:rPr>
-                <w:color w:val="000000"/>
-              </w:rPr>
-              <w:t>-0.01</w:t>
-            </w:r>
-          </w:p>
-        </w:tc>
-        <w:tc>
-          <w:tcPr>
-            <w:tcW w:w="895" w:type="dxa"/>
-            <w:tcBorders>
-              <w:top w:val="nil"/>
-              <w:left w:val="nil"/>
-              <w:bottom w:val="nil"/>
-              <w:right w:val="nil"/>
-            </w:tcBorders>
-            <w:shd w:val="clear" w:color="auto" w:fill="auto"/>
-            <w:noWrap/>
-            <w:vAlign w:val="bottom"/>
-            <w:hideMark/>
-          </w:tcPr>
-          <w:p>
-            <w:pPr>
-              <w:spacing w:line="480" w:lineRule="auto"/>
-              <w:jc w:val="center"/>
-              <w:rPr>
-                <w:color w:val="000000"/>
-              </w:rPr>
-            </w:pPr>
-            <w:r>
-              <w:rPr>
-                <w:color w:val="000000"/>
-              </w:rPr>
-              <w:t>-0.05</w:t>
-            </w:r>
-          </w:p>
-        </w:tc>
-        <w:tc>
-          <w:tcPr>
-            <w:tcW w:w="1203" w:type="dxa"/>
-            <w:tcBorders>
-              <w:top w:val="nil"/>
-              <w:left w:val="nil"/>
-              <w:bottom w:val="nil"/>
-              <w:right w:val="nil"/>
-            </w:tcBorders>
-            <w:shd w:val="clear" w:color="auto" w:fill="auto"/>
-            <w:noWrap/>
-            <w:vAlign w:val="bottom"/>
-            <w:hideMark/>
-          </w:tcPr>
-          <w:p>
-            <w:pPr>
-              <w:spacing w:line="480" w:lineRule="auto"/>
-              <w:jc w:val="center"/>
-              <w:rPr>
-                <w:color w:val="000000"/>
-              </w:rPr>
-            </w:pPr>
-            <w:r>
-              <w:rPr>
-                <w:color w:val="000000"/>
-              </w:rPr>
-              <w:t>0.03</w:t>
-            </w:r>
-          </w:p>
-        </w:tc>
-        <w:tc>
-          <w:tcPr>
-            <w:tcW w:w="1418" w:type="dxa"/>
-            <w:tcBorders>
-              <w:top w:val="nil"/>
-              <w:left w:val="nil"/>
-              <w:bottom w:val="nil"/>
-              <w:right w:val="nil"/>
-            </w:tcBorders>
-            <w:shd w:val="clear" w:color="auto" w:fill="auto"/>
-            <w:noWrap/>
-            <w:vAlign w:val="bottom"/>
-            <w:hideMark/>
-          </w:tcPr>
-          <w:p>
-            <w:pPr>
-              <w:spacing w:line="480" w:lineRule="auto"/>
-              <w:jc w:val="center"/>
-              <w:rPr>
-                <w:color w:val="000000"/>
-              </w:rPr>
-            </w:pPr>
-            <w:r>
-              <w:rPr>
-                <w:color w:val="000000"/>
-              </w:rPr>
-              <w:t>-0.05</w:t>
-            </w:r>
-          </w:p>
-        </w:tc>
-        <w:tc>
-          <w:tcPr>
-            <w:tcW w:w="1417" w:type="dxa"/>
-            <w:tcBorders>
-              <w:top w:val="nil"/>
-              <w:left w:val="nil"/>
-              <w:bottom w:val="nil"/>
-              <w:right w:val="nil"/>
-            </w:tcBorders>
-            <w:shd w:val="clear" w:color="auto" w:fill="auto"/>
-            <w:noWrap/>
-            <w:vAlign w:val="bottom"/>
-            <w:hideMark/>
-          </w:tcPr>
-          <w:p>
-            <w:pPr>
-              <w:spacing w:line="480" w:lineRule="auto"/>
-              <w:jc w:val="center"/>
-              <w:rPr>
-                <w:color w:val="000000"/>
-              </w:rPr>
-            </w:pPr>
-            <w:r>
-              <w:rPr>
-                <w:color w:val="000000"/>
-              </w:rPr>
-              <w:t>0.03</w:t>
-            </w:r>
-          </w:p>
-        </w:tc>
-        <w:tc>
-          <w:tcPr>
-            <w:tcW w:w="993" w:type="dxa"/>
-            <w:tcBorders>
-              <w:top w:val="nil"/>
-              <w:left w:val="nil"/>
-              <w:bottom w:val="nil"/>
-              <w:right w:val="nil"/>
-            </w:tcBorders>
-            <w:shd w:val="clear" w:color="auto" w:fill="auto"/>
-            <w:noWrap/>
-            <w:vAlign w:val="bottom"/>
-            <w:hideMark/>
-          </w:tcPr>
-          <w:p>
-            <w:pPr>
-              <w:spacing w:line="480" w:lineRule="auto"/>
-              <w:jc w:val="center"/>
-              <w:rPr>
-                <w:color w:val="000000"/>
-              </w:rPr>
-            </w:pPr>
-            <w:r>
-              <w:rPr>
-                <w:color w:val="000000"/>
-              </w:rPr>
-              <w:t>0.69</w:t>
-            </w:r>
-          </w:p>
-        </w:tc>
-      </w:tr>
-      <w:tr>
-        <w:trPr>
-          <w:trHeight w:val="348"/>
-        </w:trPr>
-        <w:tc>
-          <w:tcPr>
-            <w:tcW w:w="2848" w:type="dxa"/>
-            <w:tcBorders>
-              <w:top w:val="nil"/>
-              <w:left w:val="nil"/>
-              <w:bottom w:val="nil"/>
-              <w:right w:val="nil"/>
-            </w:tcBorders>
-            <w:shd w:val="clear" w:color="auto" w:fill="auto"/>
-            <w:noWrap/>
-            <w:vAlign w:val="bottom"/>
-            <w:hideMark/>
-          </w:tcPr>
-          <w:p>
-            <w:pPr>
-              <w:spacing w:line="480" w:lineRule="auto"/>
-              <w:rPr>
-                <w:b/>
-                <w:bCs/>
-                <w:color w:val="000000"/>
-              </w:rPr>
-            </w:pPr>
-            <w:proofErr w:type="spellStart"/>
-            <w:r>
-              <w:rPr>
-                <w:b/>
-                <w:bCs/>
-                <w:color w:val="000000"/>
-              </w:rPr>
-              <w:t>logTemp</w:t>
-            </w:r>
-            <w:proofErr w:type="spellEnd"/>
-            <w:r>
-              <w:rPr>
-                <w:b/>
-                <w:bCs/>
-                <w:color w:val="000000"/>
-              </w:rPr>
-              <w:t xml:space="preserve"> - </w:t>
-            </w:r>
-            <w:proofErr w:type="spellStart"/>
-            <w:r>
-              <w:rPr>
-                <w:b/>
-                <w:bCs/>
-                <w:color w:val="000000"/>
-              </w:rPr>
-              <w:t>logPriorTemp</w:t>
-            </w:r>
-            <w:proofErr w:type="spellEnd"/>
-          </w:p>
-        </w:tc>
-        <w:tc>
-          <w:tcPr>
-            <w:tcW w:w="724" w:type="dxa"/>
-            <w:tcBorders>
-              <w:top w:val="nil"/>
-              <w:left w:val="nil"/>
-              <w:bottom w:val="nil"/>
-              <w:right w:val="nil"/>
-            </w:tcBorders>
-            <w:shd w:val="clear" w:color="auto" w:fill="auto"/>
-            <w:noWrap/>
-            <w:vAlign w:val="bottom"/>
-            <w:hideMark/>
-          </w:tcPr>
-          <w:p>
-            <w:pPr>
-              <w:spacing w:line="480" w:lineRule="auto"/>
-              <w:jc w:val="center"/>
-              <w:rPr>
-                <w:b/>
-                <w:bCs/>
-                <w:color w:val="000000"/>
-              </w:rPr>
-            </w:pPr>
-            <w:r>
-              <w:rPr>
-                <w:b/>
-                <w:bCs/>
-                <w:color w:val="000000"/>
-              </w:rPr>
-              <w:t>-0.18</w:t>
-            </w:r>
-          </w:p>
-        </w:tc>
-        <w:tc>
-          <w:tcPr>
-            <w:tcW w:w="895" w:type="dxa"/>
-            <w:tcBorders>
-              <w:top w:val="nil"/>
-              <w:left w:val="nil"/>
-              <w:bottom w:val="nil"/>
-              <w:right w:val="nil"/>
-            </w:tcBorders>
-            <w:shd w:val="clear" w:color="auto" w:fill="auto"/>
-            <w:noWrap/>
-            <w:vAlign w:val="bottom"/>
-            <w:hideMark/>
-          </w:tcPr>
-          <w:p>
-            <w:pPr>
-              <w:spacing w:line="480" w:lineRule="auto"/>
-              <w:jc w:val="center"/>
-              <w:rPr>
-                <w:b/>
-                <w:bCs/>
-                <w:color w:val="000000"/>
-              </w:rPr>
-            </w:pPr>
-            <w:r>
-              <w:rPr>
-                <w:b/>
-                <w:bCs/>
-                <w:color w:val="000000"/>
-              </w:rPr>
-              <w:t>-0.22</w:t>
-            </w:r>
-          </w:p>
-        </w:tc>
-        <w:tc>
-          <w:tcPr>
-            <w:tcW w:w="1203" w:type="dxa"/>
-            <w:tcBorders>
-              <w:top w:val="nil"/>
-              <w:left w:val="nil"/>
-              <w:bottom w:val="nil"/>
-              <w:right w:val="nil"/>
-            </w:tcBorders>
-            <w:shd w:val="clear" w:color="auto" w:fill="auto"/>
-            <w:noWrap/>
-            <w:vAlign w:val="bottom"/>
-            <w:hideMark/>
-          </w:tcPr>
-          <w:p>
-            <w:pPr>
-              <w:spacing w:line="480" w:lineRule="auto"/>
-              <w:jc w:val="center"/>
-              <w:rPr>
-                <w:b/>
-                <w:bCs/>
-                <w:color w:val="000000"/>
-              </w:rPr>
-            </w:pPr>
-            <w:r>
-              <w:rPr>
-                <w:b/>
-                <w:bCs/>
-                <w:color w:val="000000"/>
-              </w:rPr>
-              <w:t>-0.14</w:t>
-            </w:r>
-          </w:p>
-        </w:tc>
-        <w:tc>
-          <w:tcPr>
-            <w:tcW w:w="1418" w:type="dxa"/>
-            <w:tcBorders>
-              <w:top w:val="nil"/>
-              <w:left w:val="nil"/>
-              <w:bottom w:val="nil"/>
-              <w:right w:val="nil"/>
-            </w:tcBorders>
-            <w:shd w:val="clear" w:color="auto" w:fill="auto"/>
-            <w:noWrap/>
-            <w:vAlign w:val="bottom"/>
-            <w:hideMark/>
-          </w:tcPr>
-          <w:p>
-            <w:pPr>
-              <w:spacing w:line="480" w:lineRule="auto"/>
-              <w:jc w:val="center"/>
-              <w:rPr>
-                <w:b/>
-                <w:bCs/>
-                <w:color w:val="000000"/>
-              </w:rPr>
-            </w:pPr>
-            <w:r>
-              <w:rPr>
-                <w:b/>
-                <w:bCs/>
-                <w:color w:val="000000"/>
-              </w:rPr>
-              <w:t>-0.23</w:t>
-            </w:r>
-          </w:p>
-        </w:tc>
-        <w:tc>
-          <w:tcPr>
-            <w:tcW w:w="1417" w:type="dxa"/>
-            <w:tcBorders>
-              <w:top w:val="nil"/>
-              <w:left w:val="nil"/>
-              <w:bottom w:val="nil"/>
-              <w:right w:val="nil"/>
-            </w:tcBorders>
-            <w:shd w:val="clear" w:color="auto" w:fill="auto"/>
-            <w:noWrap/>
-            <w:vAlign w:val="bottom"/>
-            <w:hideMark/>
-          </w:tcPr>
-          <w:p>
-            <w:pPr>
-              <w:spacing w:line="480" w:lineRule="auto"/>
-              <w:jc w:val="center"/>
-              <w:rPr>
-                <w:b/>
-                <w:bCs/>
-                <w:color w:val="000000"/>
-              </w:rPr>
-            </w:pPr>
-            <w:r>
-              <w:rPr>
-                <w:b/>
-                <w:bCs/>
-                <w:color w:val="000000"/>
-              </w:rPr>
-              <w:t>-0.14</w:t>
-            </w:r>
-          </w:p>
-        </w:tc>
-        <w:tc>
-          <w:tcPr>
-            <w:tcW w:w="993" w:type="dxa"/>
-            <w:tcBorders>
-              <w:top w:val="nil"/>
-              <w:left w:val="nil"/>
-              <w:bottom w:val="nil"/>
-              <w:right w:val="nil"/>
-            </w:tcBorders>
-            <w:shd w:val="clear" w:color="auto" w:fill="auto"/>
-            <w:noWrap/>
-            <w:vAlign w:val="bottom"/>
-            <w:hideMark/>
-          </w:tcPr>
-          <w:p>
-            <w:pPr>
-              <w:spacing w:line="480" w:lineRule="auto"/>
-              <w:jc w:val="center"/>
-              <w:rPr>
-                <w:b/>
-                <w:bCs/>
-                <w:color w:val="000000"/>
-              </w:rPr>
-            </w:pPr>
-            <w:r>
-              <w:rPr>
-                <w:b/>
-                <w:bCs/>
-                <w:color w:val="000000"/>
-              </w:rPr>
-              <w:t>0</w:t>
-            </w:r>
-          </w:p>
-        </w:tc>
-      </w:tr>
-      <w:tr>
-        <w:trPr>
-          <w:trHeight w:val="348"/>
-        </w:trPr>
-        <w:tc>
-          <w:tcPr>
-            <w:tcW w:w="2848" w:type="dxa"/>
-            <w:tcBorders>
-              <w:top w:val="nil"/>
-              <w:left w:val="nil"/>
-              <w:bottom w:val="nil"/>
-              <w:right w:val="nil"/>
-            </w:tcBorders>
-            <w:shd w:val="clear" w:color="auto" w:fill="auto"/>
-            <w:noWrap/>
-            <w:vAlign w:val="bottom"/>
-            <w:hideMark/>
-          </w:tcPr>
-          <w:p>
-            <w:pPr>
-              <w:spacing w:line="480" w:lineRule="auto"/>
-              <w:rPr>
-                <w:color w:val="000000"/>
-              </w:rPr>
-            </w:pPr>
-            <w:proofErr w:type="spellStart"/>
-            <w:r>
-              <w:rPr>
-                <w:color w:val="000000"/>
-              </w:rPr>
-              <w:t>zlogMass</w:t>
-            </w:r>
-            <w:proofErr w:type="spellEnd"/>
-            <w:r>
-              <w:rPr>
-                <w:color w:val="000000"/>
-              </w:rPr>
-              <w:t xml:space="preserve"> - </w:t>
-            </w:r>
-            <w:proofErr w:type="spellStart"/>
-            <w:r>
-              <w:rPr>
-                <w:color w:val="000000"/>
-              </w:rPr>
-              <w:t>logPriorTemp</w:t>
-            </w:r>
-            <w:proofErr w:type="spellEnd"/>
-          </w:p>
-        </w:tc>
-        <w:tc>
-          <w:tcPr>
-            <w:tcW w:w="724" w:type="dxa"/>
-            <w:tcBorders>
-              <w:top w:val="nil"/>
-              <w:left w:val="nil"/>
-              <w:bottom w:val="nil"/>
-              <w:right w:val="nil"/>
-            </w:tcBorders>
-            <w:shd w:val="clear" w:color="auto" w:fill="auto"/>
-            <w:noWrap/>
-            <w:vAlign w:val="bottom"/>
-            <w:hideMark/>
-          </w:tcPr>
-          <w:p>
-            <w:pPr>
-              <w:spacing w:line="480" w:lineRule="auto"/>
-              <w:jc w:val="center"/>
-              <w:rPr>
-                <w:color w:val="000000"/>
-              </w:rPr>
-            </w:pPr>
-            <w:r>
-              <w:rPr>
-                <w:color w:val="000000"/>
-              </w:rPr>
-              <w:t>0.01</w:t>
-            </w:r>
-          </w:p>
-        </w:tc>
-        <w:tc>
-          <w:tcPr>
-            <w:tcW w:w="895" w:type="dxa"/>
-            <w:tcBorders>
-              <w:top w:val="nil"/>
-              <w:left w:val="nil"/>
-              <w:bottom w:val="nil"/>
-              <w:right w:val="nil"/>
-            </w:tcBorders>
-            <w:shd w:val="clear" w:color="auto" w:fill="auto"/>
-            <w:noWrap/>
-            <w:vAlign w:val="bottom"/>
-            <w:hideMark/>
-          </w:tcPr>
-          <w:p>
-            <w:pPr>
-              <w:spacing w:line="480" w:lineRule="auto"/>
-              <w:jc w:val="center"/>
-              <w:rPr>
-                <w:color w:val="000000"/>
-              </w:rPr>
-            </w:pPr>
-            <w:r>
-              <w:rPr>
-                <w:color w:val="000000"/>
-              </w:rPr>
-              <w:t>-0.03</w:t>
-            </w:r>
-          </w:p>
-        </w:tc>
-        <w:tc>
-          <w:tcPr>
-            <w:tcW w:w="1203" w:type="dxa"/>
-            <w:tcBorders>
-              <w:top w:val="nil"/>
-              <w:left w:val="nil"/>
-              <w:bottom w:val="nil"/>
-              <w:right w:val="nil"/>
-            </w:tcBorders>
-            <w:shd w:val="clear" w:color="auto" w:fill="auto"/>
-            <w:noWrap/>
-            <w:vAlign w:val="bottom"/>
-            <w:hideMark/>
-          </w:tcPr>
-          <w:p>
-            <w:pPr>
-              <w:spacing w:line="480" w:lineRule="auto"/>
-              <w:jc w:val="center"/>
-              <w:rPr>
-                <w:color w:val="000000"/>
-              </w:rPr>
-            </w:pPr>
-            <w:r>
-              <w:rPr>
-                <w:color w:val="000000"/>
-              </w:rPr>
-              <w:t>0.05</w:t>
-            </w:r>
-          </w:p>
-        </w:tc>
-        <w:tc>
-          <w:tcPr>
-            <w:tcW w:w="1418" w:type="dxa"/>
-            <w:tcBorders>
-              <w:top w:val="nil"/>
-              <w:left w:val="nil"/>
-              <w:bottom w:val="nil"/>
-              <w:right w:val="nil"/>
-            </w:tcBorders>
-            <w:shd w:val="clear" w:color="auto" w:fill="auto"/>
-            <w:noWrap/>
-            <w:vAlign w:val="bottom"/>
-            <w:hideMark/>
-          </w:tcPr>
-          <w:p>
-            <w:pPr>
-              <w:spacing w:line="480" w:lineRule="auto"/>
-              <w:jc w:val="center"/>
-              <w:rPr>
-                <w:color w:val="000000"/>
-              </w:rPr>
-            </w:pPr>
-            <w:r>
-              <w:rPr>
-                <w:color w:val="000000"/>
-              </w:rPr>
-              <w:t>-0.03</w:t>
-            </w:r>
-          </w:p>
-        </w:tc>
-        <w:tc>
-          <w:tcPr>
-            <w:tcW w:w="1417" w:type="dxa"/>
-            <w:tcBorders>
-              <w:top w:val="nil"/>
-              <w:left w:val="nil"/>
-              <w:bottom w:val="nil"/>
-              <w:right w:val="nil"/>
-            </w:tcBorders>
-            <w:shd w:val="clear" w:color="auto" w:fill="auto"/>
-            <w:noWrap/>
-            <w:vAlign w:val="bottom"/>
-            <w:hideMark/>
-          </w:tcPr>
-          <w:p>
-            <w:pPr>
-              <w:spacing w:line="480" w:lineRule="auto"/>
-              <w:jc w:val="center"/>
-              <w:rPr>
-                <w:color w:val="000000"/>
-              </w:rPr>
-            </w:pPr>
-            <w:r>
-              <w:rPr>
-                <w:color w:val="000000"/>
-              </w:rPr>
-              <w:t>0.06</w:t>
-            </w:r>
-          </w:p>
-        </w:tc>
-        <w:tc>
-          <w:tcPr>
-            <w:tcW w:w="993" w:type="dxa"/>
-            <w:tcBorders>
-              <w:top w:val="nil"/>
-              <w:left w:val="nil"/>
-              <w:bottom w:val="nil"/>
-              <w:right w:val="nil"/>
-            </w:tcBorders>
-            <w:shd w:val="clear" w:color="auto" w:fill="auto"/>
-            <w:noWrap/>
-            <w:vAlign w:val="bottom"/>
-            <w:hideMark/>
-          </w:tcPr>
-          <w:p>
-            <w:pPr>
-              <w:spacing w:line="480" w:lineRule="auto"/>
-              <w:jc w:val="center"/>
-              <w:rPr>
-                <w:color w:val="000000"/>
-              </w:rPr>
-            </w:pPr>
-            <w:r>
-              <w:rPr>
-                <w:color w:val="000000"/>
-              </w:rPr>
-              <w:t>0.59</w:t>
-            </w:r>
-          </w:p>
-        </w:tc>
-      </w:tr>
-    </w:tbl>
-    <w:p>
-      <w:pPr>
-        <w:spacing w:line="480" w:lineRule="auto"/>
-        <w:rPr>
-          <w:lang w:val="en-AU"/>
-        </w:rPr>
-      </w:pPr>
       <w:r>
         <w:rPr>
           <w:noProof/>
-        </w:rPr>
+          <w:lang w:val="en-US"/>
+        </w:rPr>
+        <w:lastRenderedPageBreak/>
         <w:drawing>
-          <wp:anchor distT="0" distB="0" distL="114300" distR="114300" simplePos="0" relativeHeight="251658240" behindDoc="1" locked="0" layoutInCell="1" allowOverlap="1" wp14:anchorId="12478887" wp14:editId="0C6CA912">
+          <wp:anchor distT="0" distB="0" distL="114300" distR="114300" simplePos="0" relativeHeight="251658240" behindDoc="1" locked="0" layoutInCell="1" allowOverlap="1" wp14:anchorId="12478887" wp14:editId="10EB8B00">
             <wp:simplePos x="0" y="0"/>
             <wp:positionH relativeFrom="column">
-              <wp:posOffset>1259477</wp:posOffset>
+              <wp:posOffset>1200684</wp:posOffset>
             </wp:positionH>
             <wp:positionV relativeFrom="paragraph">
-              <wp:posOffset>2766877</wp:posOffset>
+              <wp:posOffset>3541497</wp:posOffset>
             </wp:positionV>
             <wp:extent cx="3509010" cy="3509010"/>
             <wp:effectExtent l="0" t="0" r="0" b="0"/>
@@ -3907,6 +2873,1036 @@
         </w:drawing>
       </w:r>
     </w:p>
+    <w:tbl>
+      <w:tblPr>
+        <w:tblpPr w:leftFromText="180" w:rightFromText="180" w:vertAnchor="text" w:horzAnchor="margin" w:tblpY="1"/>
+        <w:tblW w:w="9498" w:type="dxa"/>
+        <w:tblLayout w:type="fixed"/>
+        <w:tblLook w:val="04A0" w:firstRow="1" w:lastRow="0" w:firstColumn="1" w:lastColumn="0" w:noHBand="0" w:noVBand="1"/>
+      </w:tblPr>
+      <w:tblGrid>
+        <w:gridCol w:w="2848"/>
+        <w:gridCol w:w="724"/>
+        <w:gridCol w:w="895"/>
+        <w:gridCol w:w="1203"/>
+        <w:gridCol w:w="1418"/>
+        <w:gridCol w:w="1417"/>
+        <w:gridCol w:w="993"/>
+      </w:tblGrid>
+      <w:tr>
+        <w:trPr>
+          <w:trHeight w:val="1026"/>
+        </w:trPr>
+        <w:tc>
+          <w:tcPr>
+            <w:tcW w:w="9498" w:type="dxa"/>
+            <w:gridSpan w:val="7"/>
+            <w:tcBorders>
+              <w:top w:val="nil"/>
+              <w:left w:val="nil"/>
+              <w:bottom w:val="nil"/>
+              <w:right w:val="nil"/>
+            </w:tcBorders>
+            <w:shd w:val="clear" w:color="auto" w:fill="auto"/>
+            <w:vAlign w:val="bottom"/>
+            <w:hideMark/>
+          </w:tcPr>
+          <w:p>
+            <w:pPr>
+              <w:spacing w:line="480" w:lineRule="auto"/>
+              <w:rPr>
+                <w:color w:val="000000"/>
+              </w:rPr>
+            </w:pPr>
+            <w:r>
+              <w:rPr>
+                <w:b/>
+                <w:color w:val="000000"/>
+              </w:rPr>
+              <w:t>Table S2.</w:t>
+            </w:r>
+            <w:r>
+              <w:rPr>
+                <w:color w:val="000000"/>
+              </w:rPr>
+              <w:t xml:space="preserve"> Pairwise Pearson's correlations and the 95% confidence intervals between log-transformed temperature, log-transformed prior temperature and lo</w:t>
+            </w:r>
+            <w:r>
+              <w:rPr>
+                <w:color w:val="000000"/>
+              </w:rPr>
+              <w:t>g</w:t>
+            </w:r>
+            <w:r>
+              <w:rPr>
+                <w:color w:val="000000"/>
+              </w:rPr>
+              <w:t>- transformed-standardised body mass. Confidence intervals adjusted for multiple comparisons are also presented.  Bold pairwise correlations are statistically significant from zero.</w:t>
+            </w:r>
+          </w:p>
+        </w:tc>
+      </w:tr>
+      <w:tr>
+        <w:trPr>
+          <w:trHeight w:val="348"/>
+        </w:trPr>
+        <w:tc>
+          <w:tcPr>
+            <w:tcW w:w="2848" w:type="dxa"/>
+            <w:tcBorders>
+              <w:top w:val="nil"/>
+              <w:left w:val="nil"/>
+              <w:bottom w:val="single" w:sz="4" w:space="0" w:color="auto"/>
+              <w:right w:val="nil"/>
+            </w:tcBorders>
+            <w:shd w:val="clear" w:color="auto" w:fill="auto"/>
+            <w:noWrap/>
+            <w:vAlign w:val="center"/>
+            <w:hideMark/>
+          </w:tcPr>
+          <w:p>
+            <w:pPr>
+              <w:spacing w:line="480" w:lineRule="auto"/>
+              <w:rPr>
+                <w:color w:val="000000"/>
+              </w:rPr>
+            </w:pPr>
+            <w:r>
+              <w:rPr>
+                <w:color w:val="000000"/>
+              </w:rPr>
+              <w:t>Correlation between predictors</w:t>
+            </w:r>
+          </w:p>
+        </w:tc>
+        <w:tc>
+          <w:tcPr>
+            <w:tcW w:w="724" w:type="dxa"/>
+            <w:tcBorders>
+              <w:top w:val="nil"/>
+              <w:left w:val="nil"/>
+              <w:bottom w:val="single" w:sz="4" w:space="0" w:color="auto"/>
+              <w:right w:val="nil"/>
+            </w:tcBorders>
+            <w:shd w:val="clear" w:color="auto" w:fill="auto"/>
+            <w:noWrap/>
+            <w:vAlign w:val="center"/>
+            <w:hideMark/>
+          </w:tcPr>
+          <w:p>
+            <w:pPr>
+              <w:spacing w:line="480" w:lineRule="auto"/>
+              <w:jc w:val="center"/>
+              <w:rPr>
+                <w:color w:val="000000"/>
+              </w:rPr>
+            </w:pPr>
+            <w:r>
+              <w:rPr>
+                <w:i/>
+                <w:color w:val="000000"/>
+              </w:rPr>
+              <w:t>R</w:t>
+            </w:r>
+            <w:r>
+              <w:rPr>
+                <w:color w:val="000000"/>
+                <w:vertAlign w:val="superscript"/>
+              </w:rPr>
+              <w:t>2</w:t>
+            </w:r>
+          </w:p>
+        </w:tc>
+        <w:tc>
+          <w:tcPr>
+            <w:tcW w:w="895" w:type="dxa"/>
+            <w:tcBorders>
+              <w:top w:val="nil"/>
+              <w:left w:val="nil"/>
+              <w:bottom w:val="single" w:sz="4" w:space="0" w:color="auto"/>
+              <w:right w:val="nil"/>
+            </w:tcBorders>
+            <w:shd w:val="clear" w:color="auto" w:fill="auto"/>
+            <w:noWrap/>
+            <w:vAlign w:val="center"/>
+            <w:hideMark/>
+          </w:tcPr>
+          <w:p>
+            <w:pPr>
+              <w:spacing w:line="480" w:lineRule="auto"/>
+              <w:jc w:val="center"/>
+              <w:rPr>
+                <w:color w:val="000000"/>
+              </w:rPr>
+            </w:pPr>
+            <w:r>
+              <w:rPr>
+                <w:color w:val="000000"/>
+              </w:rPr>
+              <w:t xml:space="preserve">Lower </w:t>
+            </w:r>
+          </w:p>
+        </w:tc>
+        <w:tc>
+          <w:tcPr>
+            <w:tcW w:w="1203" w:type="dxa"/>
+            <w:tcBorders>
+              <w:top w:val="nil"/>
+              <w:left w:val="nil"/>
+              <w:bottom w:val="single" w:sz="4" w:space="0" w:color="auto"/>
+              <w:right w:val="nil"/>
+            </w:tcBorders>
+            <w:shd w:val="clear" w:color="auto" w:fill="auto"/>
+            <w:noWrap/>
+            <w:vAlign w:val="center"/>
+            <w:hideMark/>
+          </w:tcPr>
+          <w:p>
+            <w:pPr>
+              <w:spacing w:line="480" w:lineRule="auto"/>
+              <w:jc w:val="center"/>
+              <w:rPr>
+                <w:color w:val="000000"/>
+              </w:rPr>
+            </w:pPr>
+            <w:r>
+              <w:rPr>
+                <w:color w:val="000000"/>
+              </w:rPr>
+              <w:t>Upper</w:t>
+            </w:r>
+          </w:p>
+        </w:tc>
+        <w:tc>
+          <w:tcPr>
+            <w:tcW w:w="1418" w:type="dxa"/>
+            <w:tcBorders>
+              <w:top w:val="nil"/>
+              <w:left w:val="nil"/>
+              <w:bottom w:val="single" w:sz="4" w:space="0" w:color="auto"/>
+              <w:right w:val="nil"/>
+            </w:tcBorders>
+            <w:shd w:val="clear" w:color="auto" w:fill="auto"/>
+            <w:noWrap/>
+            <w:vAlign w:val="center"/>
+            <w:hideMark/>
+          </w:tcPr>
+          <w:p>
+            <w:pPr>
+              <w:spacing w:line="480" w:lineRule="auto"/>
+              <w:jc w:val="center"/>
+              <w:rPr>
+                <w:color w:val="000000"/>
+              </w:rPr>
+            </w:pPr>
+            <w:r>
+              <w:rPr>
+                <w:color w:val="000000"/>
+              </w:rPr>
+              <w:t>Lower adjusted</w:t>
+            </w:r>
+          </w:p>
+        </w:tc>
+        <w:tc>
+          <w:tcPr>
+            <w:tcW w:w="1417" w:type="dxa"/>
+            <w:tcBorders>
+              <w:top w:val="nil"/>
+              <w:left w:val="nil"/>
+              <w:bottom w:val="single" w:sz="4" w:space="0" w:color="auto"/>
+              <w:right w:val="nil"/>
+            </w:tcBorders>
+            <w:shd w:val="clear" w:color="auto" w:fill="auto"/>
+            <w:noWrap/>
+            <w:vAlign w:val="center"/>
+            <w:hideMark/>
+          </w:tcPr>
+          <w:p>
+            <w:pPr>
+              <w:spacing w:line="480" w:lineRule="auto"/>
+              <w:jc w:val="center"/>
+              <w:rPr>
+                <w:color w:val="000000"/>
+              </w:rPr>
+            </w:pPr>
+            <w:r>
+              <w:rPr>
+                <w:color w:val="000000"/>
+              </w:rPr>
+              <w:t>Upper adjusted</w:t>
+            </w:r>
+          </w:p>
+        </w:tc>
+        <w:tc>
+          <w:tcPr>
+            <w:tcW w:w="993" w:type="dxa"/>
+            <w:tcBorders>
+              <w:top w:val="nil"/>
+              <w:left w:val="nil"/>
+              <w:bottom w:val="single" w:sz="4" w:space="0" w:color="auto"/>
+              <w:right w:val="nil"/>
+            </w:tcBorders>
+            <w:shd w:val="clear" w:color="auto" w:fill="auto"/>
+            <w:noWrap/>
+            <w:vAlign w:val="center"/>
+            <w:hideMark/>
+          </w:tcPr>
+          <w:p>
+            <w:pPr>
+              <w:spacing w:line="480" w:lineRule="auto"/>
+              <w:jc w:val="center"/>
+              <w:rPr>
+                <w:color w:val="000000"/>
+              </w:rPr>
+            </w:pPr>
+            <w:r>
+              <w:rPr>
+                <w:i/>
+                <w:iCs/>
+                <w:color w:val="000000"/>
+              </w:rPr>
+              <w:t>P</w:t>
+            </w:r>
+            <w:r>
+              <w:rPr>
+                <w:color w:val="000000"/>
+              </w:rPr>
+              <w:t>-value</w:t>
+            </w:r>
+          </w:p>
+        </w:tc>
+      </w:tr>
+      <w:tr>
+        <w:trPr>
+          <w:trHeight w:val="348"/>
+        </w:trPr>
+        <w:tc>
+          <w:tcPr>
+            <w:tcW w:w="2848" w:type="dxa"/>
+            <w:tcBorders>
+              <w:top w:val="nil"/>
+              <w:left w:val="nil"/>
+              <w:bottom w:val="nil"/>
+              <w:right w:val="nil"/>
+            </w:tcBorders>
+            <w:shd w:val="clear" w:color="auto" w:fill="auto"/>
+            <w:noWrap/>
+            <w:vAlign w:val="bottom"/>
+            <w:hideMark/>
+          </w:tcPr>
+          <w:p>
+            <w:pPr>
+              <w:spacing w:line="480" w:lineRule="auto"/>
+              <w:rPr>
+                <w:color w:val="000000"/>
+              </w:rPr>
+            </w:pPr>
+            <w:proofErr w:type="spellStart"/>
+            <w:r>
+              <w:rPr>
+                <w:color w:val="000000"/>
+              </w:rPr>
+              <w:t>logTemp</w:t>
+            </w:r>
+            <w:proofErr w:type="spellEnd"/>
+            <w:r>
+              <w:rPr>
+                <w:color w:val="000000"/>
+              </w:rPr>
+              <w:t xml:space="preserve"> - </w:t>
+            </w:r>
+            <w:proofErr w:type="spellStart"/>
+            <w:r>
+              <w:rPr>
+                <w:color w:val="000000"/>
+              </w:rPr>
+              <w:t>zlogMass</w:t>
+            </w:r>
+            <w:proofErr w:type="spellEnd"/>
+          </w:p>
+        </w:tc>
+        <w:tc>
+          <w:tcPr>
+            <w:tcW w:w="724" w:type="dxa"/>
+            <w:tcBorders>
+              <w:top w:val="nil"/>
+              <w:left w:val="nil"/>
+              <w:bottom w:val="nil"/>
+              <w:right w:val="nil"/>
+            </w:tcBorders>
+            <w:shd w:val="clear" w:color="auto" w:fill="auto"/>
+            <w:noWrap/>
+            <w:vAlign w:val="bottom"/>
+            <w:hideMark/>
+          </w:tcPr>
+          <w:p>
+            <w:pPr>
+              <w:spacing w:line="480" w:lineRule="auto"/>
+              <w:jc w:val="center"/>
+              <w:rPr>
+                <w:color w:val="000000"/>
+              </w:rPr>
+            </w:pPr>
+            <w:r>
+              <w:rPr>
+                <w:color w:val="000000"/>
+              </w:rPr>
+              <w:t>-0.01</w:t>
+            </w:r>
+          </w:p>
+        </w:tc>
+        <w:tc>
+          <w:tcPr>
+            <w:tcW w:w="895" w:type="dxa"/>
+            <w:tcBorders>
+              <w:top w:val="nil"/>
+              <w:left w:val="nil"/>
+              <w:bottom w:val="nil"/>
+              <w:right w:val="nil"/>
+            </w:tcBorders>
+            <w:shd w:val="clear" w:color="auto" w:fill="auto"/>
+            <w:noWrap/>
+            <w:vAlign w:val="bottom"/>
+            <w:hideMark/>
+          </w:tcPr>
+          <w:p>
+            <w:pPr>
+              <w:spacing w:line="480" w:lineRule="auto"/>
+              <w:jc w:val="center"/>
+              <w:rPr>
+                <w:color w:val="000000"/>
+              </w:rPr>
+            </w:pPr>
+            <w:r>
+              <w:rPr>
+                <w:color w:val="000000"/>
+              </w:rPr>
+              <w:t>-0.05</w:t>
+            </w:r>
+          </w:p>
+        </w:tc>
+        <w:tc>
+          <w:tcPr>
+            <w:tcW w:w="1203" w:type="dxa"/>
+            <w:tcBorders>
+              <w:top w:val="nil"/>
+              <w:left w:val="nil"/>
+              <w:bottom w:val="nil"/>
+              <w:right w:val="nil"/>
+            </w:tcBorders>
+            <w:shd w:val="clear" w:color="auto" w:fill="auto"/>
+            <w:noWrap/>
+            <w:vAlign w:val="bottom"/>
+            <w:hideMark/>
+          </w:tcPr>
+          <w:p>
+            <w:pPr>
+              <w:spacing w:line="480" w:lineRule="auto"/>
+              <w:jc w:val="center"/>
+              <w:rPr>
+                <w:color w:val="000000"/>
+              </w:rPr>
+            </w:pPr>
+            <w:r>
+              <w:rPr>
+                <w:color w:val="000000"/>
+              </w:rPr>
+              <w:t>0.03</w:t>
+            </w:r>
+          </w:p>
+        </w:tc>
+        <w:tc>
+          <w:tcPr>
+            <w:tcW w:w="1418" w:type="dxa"/>
+            <w:tcBorders>
+              <w:top w:val="nil"/>
+              <w:left w:val="nil"/>
+              <w:bottom w:val="nil"/>
+              <w:right w:val="nil"/>
+            </w:tcBorders>
+            <w:shd w:val="clear" w:color="auto" w:fill="auto"/>
+            <w:noWrap/>
+            <w:vAlign w:val="bottom"/>
+            <w:hideMark/>
+          </w:tcPr>
+          <w:p>
+            <w:pPr>
+              <w:spacing w:line="480" w:lineRule="auto"/>
+              <w:jc w:val="center"/>
+              <w:rPr>
+                <w:color w:val="000000"/>
+              </w:rPr>
+            </w:pPr>
+            <w:r>
+              <w:rPr>
+                <w:color w:val="000000"/>
+              </w:rPr>
+              <w:t>-0.05</w:t>
+            </w:r>
+          </w:p>
+        </w:tc>
+        <w:tc>
+          <w:tcPr>
+            <w:tcW w:w="1417" w:type="dxa"/>
+            <w:tcBorders>
+              <w:top w:val="nil"/>
+              <w:left w:val="nil"/>
+              <w:bottom w:val="nil"/>
+              <w:right w:val="nil"/>
+            </w:tcBorders>
+            <w:shd w:val="clear" w:color="auto" w:fill="auto"/>
+            <w:noWrap/>
+            <w:vAlign w:val="bottom"/>
+            <w:hideMark/>
+          </w:tcPr>
+          <w:p>
+            <w:pPr>
+              <w:spacing w:line="480" w:lineRule="auto"/>
+              <w:jc w:val="center"/>
+              <w:rPr>
+                <w:color w:val="000000"/>
+              </w:rPr>
+            </w:pPr>
+            <w:r>
+              <w:rPr>
+                <w:color w:val="000000"/>
+              </w:rPr>
+              <w:t>0.03</w:t>
+            </w:r>
+          </w:p>
+        </w:tc>
+        <w:tc>
+          <w:tcPr>
+            <w:tcW w:w="993" w:type="dxa"/>
+            <w:tcBorders>
+              <w:top w:val="nil"/>
+              <w:left w:val="nil"/>
+              <w:bottom w:val="nil"/>
+              <w:right w:val="nil"/>
+            </w:tcBorders>
+            <w:shd w:val="clear" w:color="auto" w:fill="auto"/>
+            <w:noWrap/>
+            <w:vAlign w:val="bottom"/>
+            <w:hideMark/>
+          </w:tcPr>
+          <w:p>
+            <w:pPr>
+              <w:spacing w:line="480" w:lineRule="auto"/>
+              <w:jc w:val="center"/>
+              <w:rPr>
+                <w:color w:val="000000"/>
+              </w:rPr>
+            </w:pPr>
+            <w:r>
+              <w:rPr>
+                <w:color w:val="000000"/>
+              </w:rPr>
+              <w:t>0.69</w:t>
+            </w:r>
+          </w:p>
+        </w:tc>
+      </w:tr>
+      <w:tr>
+        <w:trPr>
+          <w:trHeight w:val="348"/>
+        </w:trPr>
+        <w:tc>
+          <w:tcPr>
+            <w:tcW w:w="2848" w:type="dxa"/>
+            <w:tcBorders>
+              <w:top w:val="nil"/>
+              <w:left w:val="nil"/>
+              <w:bottom w:val="nil"/>
+              <w:right w:val="nil"/>
+            </w:tcBorders>
+            <w:shd w:val="clear" w:color="auto" w:fill="auto"/>
+            <w:noWrap/>
+            <w:vAlign w:val="bottom"/>
+            <w:hideMark/>
+          </w:tcPr>
+          <w:p>
+            <w:pPr>
+              <w:spacing w:line="480" w:lineRule="auto"/>
+              <w:rPr>
+                <w:b/>
+                <w:bCs/>
+                <w:color w:val="000000"/>
+              </w:rPr>
+            </w:pPr>
+            <w:proofErr w:type="spellStart"/>
+            <w:r>
+              <w:rPr>
+                <w:b/>
+                <w:bCs/>
+                <w:color w:val="000000"/>
+              </w:rPr>
+              <w:t>logTemp</w:t>
+            </w:r>
+            <w:proofErr w:type="spellEnd"/>
+            <w:r>
+              <w:rPr>
+                <w:b/>
+                <w:bCs/>
+                <w:color w:val="000000"/>
+              </w:rPr>
+              <w:t xml:space="preserve"> - </w:t>
+            </w:r>
+            <w:proofErr w:type="spellStart"/>
+            <w:r>
+              <w:rPr>
+                <w:b/>
+                <w:bCs/>
+                <w:color w:val="000000"/>
+              </w:rPr>
+              <w:t>logPriorTemp</w:t>
+            </w:r>
+            <w:proofErr w:type="spellEnd"/>
+          </w:p>
+        </w:tc>
+        <w:tc>
+          <w:tcPr>
+            <w:tcW w:w="724" w:type="dxa"/>
+            <w:tcBorders>
+              <w:top w:val="nil"/>
+              <w:left w:val="nil"/>
+              <w:bottom w:val="nil"/>
+              <w:right w:val="nil"/>
+            </w:tcBorders>
+            <w:shd w:val="clear" w:color="auto" w:fill="auto"/>
+            <w:noWrap/>
+            <w:vAlign w:val="bottom"/>
+            <w:hideMark/>
+          </w:tcPr>
+          <w:p>
+            <w:pPr>
+              <w:spacing w:line="480" w:lineRule="auto"/>
+              <w:jc w:val="center"/>
+              <w:rPr>
+                <w:b/>
+                <w:bCs/>
+                <w:color w:val="000000"/>
+              </w:rPr>
+            </w:pPr>
+            <w:r>
+              <w:rPr>
+                <w:b/>
+                <w:bCs/>
+                <w:color w:val="000000"/>
+              </w:rPr>
+              <w:t>-0.18</w:t>
+            </w:r>
+          </w:p>
+        </w:tc>
+        <w:tc>
+          <w:tcPr>
+            <w:tcW w:w="895" w:type="dxa"/>
+            <w:tcBorders>
+              <w:top w:val="nil"/>
+              <w:left w:val="nil"/>
+              <w:bottom w:val="nil"/>
+              <w:right w:val="nil"/>
+            </w:tcBorders>
+            <w:shd w:val="clear" w:color="auto" w:fill="auto"/>
+            <w:noWrap/>
+            <w:vAlign w:val="bottom"/>
+            <w:hideMark/>
+          </w:tcPr>
+          <w:p>
+            <w:pPr>
+              <w:spacing w:line="480" w:lineRule="auto"/>
+              <w:jc w:val="center"/>
+              <w:rPr>
+                <w:b/>
+                <w:bCs/>
+                <w:color w:val="000000"/>
+              </w:rPr>
+            </w:pPr>
+            <w:r>
+              <w:rPr>
+                <w:b/>
+                <w:bCs/>
+                <w:color w:val="000000"/>
+              </w:rPr>
+              <w:t>-0.22</w:t>
+            </w:r>
+          </w:p>
+        </w:tc>
+        <w:tc>
+          <w:tcPr>
+            <w:tcW w:w="1203" w:type="dxa"/>
+            <w:tcBorders>
+              <w:top w:val="nil"/>
+              <w:left w:val="nil"/>
+              <w:bottom w:val="nil"/>
+              <w:right w:val="nil"/>
+            </w:tcBorders>
+            <w:shd w:val="clear" w:color="auto" w:fill="auto"/>
+            <w:noWrap/>
+            <w:vAlign w:val="bottom"/>
+            <w:hideMark/>
+          </w:tcPr>
+          <w:p>
+            <w:pPr>
+              <w:spacing w:line="480" w:lineRule="auto"/>
+              <w:jc w:val="center"/>
+              <w:rPr>
+                <w:b/>
+                <w:bCs/>
+                <w:color w:val="000000"/>
+              </w:rPr>
+            </w:pPr>
+            <w:r>
+              <w:rPr>
+                <w:b/>
+                <w:bCs/>
+                <w:color w:val="000000"/>
+              </w:rPr>
+              <w:t>-0.14</w:t>
+            </w:r>
+          </w:p>
+        </w:tc>
+        <w:tc>
+          <w:tcPr>
+            <w:tcW w:w="1418" w:type="dxa"/>
+            <w:tcBorders>
+              <w:top w:val="nil"/>
+              <w:left w:val="nil"/>
+              <w:bottom w:val="nil"/>
+              <w:right w:val="nil"/>
+            </w:tcBorders>
+            <w:shd w:val="clear" w:color="auto" w:fill="auto"/>
+            <w:noWrap/>
+            <w:vAlign w:val="bottom"/>
+            <w:hideMark/>
+          </w:tcPr>
+          <w:p>
+            <w:pPr>
+              <w:spacing w:line="480" w:lineRule="auto"/>
+              <w:jc w:val="center"/>
+              <w:rPr>
+                <w:b/>
+                <w:bCs/>
+                <w:color w:val="000000"/>
+              </w:rPr>
+            </w:pPr>
+            <w:r>
+              <w:rPr>
+                <w:b/>
+                <w:bCs/>
+                <w:color w:val="000000"/>
+              </w:rPr>
+              <w:t>-0.23</w:t>
+            </w:r>
+          </w:p>
+        </w:tc>
+        <w:tc>
+          <w:tcPr>
+            <w:tcW w:w="1417" w:type="dxa"/>
+            <w:tcBorders>
+              <w:top w:val="nil"/>
+              <w:left w:val="nil"/>
+              <w:bottom w:val="nil"/>
+              <w:right w:val="nil"/>
+            </w:tcBorders>
+            <w:shd w:val="clear" w:color="auto" w:fill="auto"/>
+            <w:noWrap/>
+            <w:vAlign w:val="bottom"/>
+            <w:hideMark/>
+          </w:tcPr>
+          <w:p>
+            <w:pPr>
+              <w:spacing w:line="480" w:lineRule="auto"/>
+              <w:jc w:val="center"/>
+              <w:rPr>
+                <w:b/>
+                <w:bCs/>
+                <w:color w:val="000000"/>
+              </w:rPr>
+            </w:pPr>
+            <w:r>
+              <w:rPr>
+                <w:b/>
+                <w:bCs/>
+                <w:color w:val="000000"/>
+              </w:rPr>
+              <w:t>-0.14</w:t>
+            </w:r>
+          </w:p>
+        </w:tc>
+        <w:tc>
+          <w:tcPr>
+            <w:tcW w:w="993" w:type="dxa"/>
+            <w:tcBorders>
+              <w:top w:val="nil"/>
+              <w:left w:val="nil"/>
+              <w:bottom w:val="nil"/>
+              <w:right w:val="nil"/>
+            </w:tcBorders>
+            <w:shd w:val="clear" w:color="auto" w:fill="auto"/>
+            <w:noWrap/>
+            <w:vAlign w:val="bottom"/>
+            <w:hideMark/>
+          </w:tcPr>
+          <w:p>
+            <w:pPr>
+              <w:spacing w:line="480" w:lineRule="auto"/>
+              <w:jc w:val="center"/>
+              <w:rPr>
+                <w:b/>
+                <w:bCs/>
+                <w:color w:val="000000"/>
+              </w:rPr>
+            </w:pPr>
+            <w:r>
+              <w:rPr>
+                <w:b/>
+                <w:bCs/>
+                <w:color w:val="000000"/>
+              </w:rPr>
+              <w:t>0</w:t>
+            </w:r>
+          </w:p>
+        </w:tc>
+      </w:tr>
+      <w:tr>
+        <w:trPr>
+          <w:trHeight w:val="348"/>
+        </w:trPr>
+        <w:tc>
+          <w:tcPr>
+            <w:tcW w:w="2848" w:type="dxa"/>
+            <w:tcBorders>
+              <w:top w:val="nil"/>
+              <w:left w:val="nil"/>
+              <w:bottom w:val="nil"/>
+              <w:right w:val="nil"/>
+            </w:tcBorders>
+            <w:shd w:val="clear" w:color="auto" w:fill="auto"/>
+            <w:noWrap/>
+            <w:vAlign w:val="bottom"/>
+            <w:hideMark/>
+          </w:tcPr>
+          <w:p>
+            <w:pPr>
+              <w:spacing w:line="480" w:lineRule="auto"/>
+              <w:rPr>
+                <w:color w:val="000000"/>
+              </w:rPr>
+            </w:pPr>
+            <w:proofErr w:type="spellStart"/>
+            <w:r>
+              <w:rPr>
+                <w:color w:val="000000"/>
+              </w:rPr>
+              <w:t>zlogMass</w:t>
+            </w:r>
+            <w:proofErr w:type="spellEnd"/>
+            <w:r>
+              <w:rPr>
+                <w:color w:val="000000"/>
+              </w:rPr>
+              <w:t xml:space="preserve"> - </w:t>
+            </w:r>
+            <w:proofErr w:type="spellStart"/>
+            <w:r>
+              <w:rPr>
+                <w:color w:val="000000"/>
+              </w:rPr>
+              <w:t>logPriorTemp</w:t>
+            </w:r>
+            <w:proofErr w:type="spellEnd"/>
+          </w:p>
+        </w:tc>
+        <w:tc>
+          <w:tcPr>
+            <w:tcW w:w="724" w:type="dxa"/>
+            <w:tcBorders>
+              <w:top w:val="nil"/>
+              <w:left w:val="nil"/>
+              <w:bottom w:val="nil"/>
+              <w:right w:val="nil"/>
+            </w:tcBorders>
+            <w:shd w:val="clear" w:color="auto" w:fill="auto"/>
+            <w:noWrap/>
+            <w:vAlign w:val="bottom"/>
+            <w:hideMark/>
+          </w:tcPr>
+          <w:p>
+            <w:pPr>
+              <w:spacing w:line="480" w:lineRule="auto"/>
+              <w:jc w:val="center"/>
+              <w:rPr>
+                <w:color w:val="000000"/>
+              </w:rPr>
+            </w:pPr>
+            <w:r>
+              <w:rPr>
+                <w:color w:val="000000"/>
+              </w:rPr>
+              <w:t>0.01</w:t>
+            </w:r>
+          </w:p>
+        </w:tc>
+        <w:tc>
+          <w:tcPr>
+            <w:tcW w:w="895" w:type="dxa"/>
+            <w:tcBorders>
+              <w:top w:val="nil"/>
+              <w:left w:val="nil"/>
+              <w:bottom w:val="nil"/>
+              <w:right w:val="nil"/>
+            </w:tcBorders>
+            <w:shd w:val="clear" w:color="auto" w:fill="auto"/>
+            <w:noWrap/>
+            <w:vAlign w:val="bottom"/>
+            <w:hideMark/>
+          </w:tcPr>
+          <w:p>
+            <w:pPr>
+              <w:spacing w:line="480" w:lineRule="auto"/>
+              <w:jc w:val="center"/>
+              <w:rPr>
+                <w:color w:val="000000"/>
+              </w:rPr>
+            </w:pPr>
+            <w:r>
+              <w:rPr>
+                <w:color w:val="000000"/>
+              </w:rPr>
+              <w:t>-0.03</w:t>
+            </w:r>
+          </w:p>
+        </w:tc>
+        <w:tc>
+          <w:tcPr>
+            <w:tcW w:w="1203" w:type="dxa"/>
+            <w:tcBorders>
+              <w:top w:val="nil"/>
+              <w:left w:val="nil"/>
+              <w:bottom w:val="nil"/>
+              <w:right w:val="nil"/>
+            </w:tcBorders>
+            <w:shd w:val="clear" w:color="auto" w:fill="auto"/>
+            <w:noWrap/>
+            <w:vAlign w:val="bottom"/>
+            <w:hideMark/>
+          </w:tcPr>
+          <w:p>
+            <w:pPr>
+              <w:spacing w:line="480" w:lineRule="auto"/>
+              <w:jc w:val="center"/>
+              <w:rPr>
+                <w:color w:val="000000"/>
+              </w:rPr>
+            </w:pPr>
+            <w:r>
+              <w:rPr>
+                <w:color w:val="000000"/>
+              </w:rPr>
+              <w:t>0.05</w:t>
+            </w:r>
+          </w:p>
+        </w:tc>
+        <w:tc>
+          <w:tcPr>
+            <w:tcW w:w="1418" w:type="dxa"/>
+            <w:tcBorders>
+              <w:top w:val="nil"/>
+              <w:left w:val="nil"/>
+              <w:bottom w:val="nil"/>
+              <w:right w:val="nil"/>
+            </w:tcBorders>
+            <w:shd w:val="clear" w:color="auto" w:fill="auto"/>
+            <w:noWrap/>
+            <w:vAlign w:val="bottom"/>
+            <w:hideMark/>
+          </w:tcPr>
+          <w:p>
+            <w:pPr>
+              <w:spacing w:line="480" w:lineRule="auto"/>
+              <w:jc w:val="center"/>
+              <w:rPr>
+                <w:color w:val="000000"/>
+              </w:rPr>
+            </w:pPr>
+            <w:r>
+              <w:rPr>
+                <w:color w:val="000000"/>
+              </w:rPr>
+              <w:t>-0.03</w:t>
+            </w:r>
+          </w:p>
+        </w:tc>
+        <w:tc>
+          <w:tcPr>
+            <w:tcW w:w="1417" w:type="dxa"/>
+            <w:tcBorders>
+              <w:top w:val="nil"/>
+              <w:left w:val="nil"/>
+              <w:bottom w:val="nil"/>
+              <w:right w:val="nil"/>
+            </w:tcBorders>
+            <w:shd w:val="clear" w:color="auto" w:fill="auto"/>
+            <w:noWrap/>
+            <w:vAlign w:val="bottom"/>
+            <w:hideMark/>
+          </w:tcPr>
+          <w:p>
+            <w:pPr>
+              <w:spacing w:line="480" w:lineRule="auto"/>
+              <w:jc w:val="center"/>
+              <w:rPr>
+                <w:color w:val="000000"/>
+              </w:rPr>
+            </w:pPr>
+            <w:r>
+              <w:rPr>
+                <w:color w:val="000000"/>
+              </w:rPr>
+              <w:t>0.06</w:t>
+            </w:r>
+          </w:p>
+        </w:tc>
+        <w:tc>
+          <w:tcPr>
+            <w:tcW w:w="993" w:type="dxa"/>
+            <w:tcBorders>
+              <w:top w:val="nil"/>
+              <w:left w:val="nil"/>
+              <w:bottom w:val="nil"/>
+              <w:right w:val="nil"/>
+            </w:tcBorders>
+            <w:shd w:val="clear" w:color="auto" w:fill="auto"/>
+            <w:noWrap/>
+            <w:vAlign w:val="bottom"/>
+            <w:hideMark/>
+          </w:tcPr>
+          <w:p>
+            <w:pPr>
+              <w:spacing w:line="480" w:lineRule="auto"/>
+              <w:jc w:val="center"/>
+              <w:rPr>
+                <w:color w:val="000000"/>
+              </w:rPr>
+            </w:pPr>
+            <w:r>
+              <w:rPr>
+                <w:color w:val="000000"/>
+              </w:rPr>
+              <w:t>0.59</w:t>
+            </w:r>
+          </w:p>
+        </w:tc>
+      </w:tr>
+    </w:tbl>
+    <w:p>
+      <w:pPr>
+        <w:spacing w:line="480" w:lineRule="auto"/>
+        <w:rPr>
+          <w:lang w:val="en-AU"/>
+        </w:rPr>
+      </w:pPr>
+    </w:p>
     <w:p>
       <w:pPr>
         <w:spacing w:line="480" w:lineRule="auto"/>
@@ -3968,6 +3964,7 @@
         <w:rPr>
           <w:lang w:val="en-AU"/>
         </w:rPr>
+        <w:lastRenderedPageBreak/>
         <w:t xml:space="preserve">Cross-temperature correlations – do individuals have the same consistent metabolic rate across all temperatures? </w:t>
       </w:r>
     </w:p>
@@ -3994,14 +3991,7 @@
         <w:rPr>
           <w:lang w:val="en-AU"/>
         </w:rPr>
-        <w:t xml:space="preserve">To visualise whether the ranking of individuals changes across temperatures, we first took </w:t>
-      </w:r>
-      <w:r>
-        <w:rPr>
-          <w:lang w:val="en-AU"/>
-        </w:rPr>
-        <w:lastRenderedPageBreak/>
-        <w:t xml:space="preserve">mean </w:t>
+        <w:t xml:space="preserve">To visualise whether the ranking of individuals changes across temperatures, we first took mean </w:t>
       </w:r>
       <w:r>
         <w:rPr>
@@ -4093,8 +4083,9 @@
       <w:r>
         <w:rPr>
           <w:noProof/>
-          <w:lang w:val="en-AU"/>
-        </w:rPr>
+          <w:lang w:val="en-US"/>
+        </w:rPr>
+        <w:lastRenderedPageBreak/>
         <w:drawing>
           <wp:anchor distT="0" distB="0" distL="114300" distR="114300" simplePos="0" relativeHeight="251661312" behindDoc="0" locked="0" layoutInCell="1" allowOverlap="1" wp14:anchorId="575EA060" wp14:editId="322B18AC">
             <wp:simplePos x="0" y="0"/>
@@ -4154,7 +4145,7 @@
       <w:r>
         <w:rPr>
           <w:noProof/>
-          <w:lang w:val="en-AU"/>
+          <w:lang w:val="en-US"/>
         </w:rPr>
         <w:drawing>
           <wp:anchor distT="0" distB="0" distL="114300" distR="114300" simplePos="0" relativeHeight="251660288" behindDoc="0" locked="0" layoutInCell="1" allowOverlap="1" wp14:anchorId="17C7075A" wp14:editId="7B969727">
@@ -4180,7 +4171,7 @@
                     <pic:cNvPicPr/>
                   </pic:nvPicPr>
                   <pic:blipFill>
-                    <a:blip r:embed="rId9">
+                    <a:blip r:embed="rId9" cstate="print">
                       <a:extLst>
                         <a:ext uri="{28A0092B-C50C-407E-A947-70E740481C1C}">
                           <a14:useLocalDpi xmlns:a14="http://schemas.microsoft.com/office/drawing/2010/main" val="0"/>
@@ -4484,7 +4475,6 @@
         <w:rPr>
           <w:lang w:val="en-AU"/>
         </w:rPr>
-        <w:lastRenderedPageBreak/>
         <w:t xml:space="preserve"> Comparing mass-scaling exponents </w:t>
       </w:r>
       <w:r>
@@ -4517,7 +4507,14 @@
         <w:rPr>
           <w:lang w:val="en-AU"/>
         </w:rPr>
-        <w:t xml:space="preserve"> within- and among individual scaling exponents with a model that represents the typical statistical analysis of a metabolic scaling study model that does not account for the hierarchal structure in the data.</w:t>
+        <w:t xml:space="preserve"> within- and among individual scaling exponents with a model that represents the typical statistical analysis of a metabolic scaling study model that does not </w:t>
+      </w:r>
+      <w:r>
+        <w:rPr>
+          <w:lang w:val="en-AU"/>
+        </w:rPr>
+        <w:lastRenderedPageBreak/>
+        <w:t>account for the hierarchal structure in the data.</w:t>
       </w:r>
       <w:r>
         <w:rPr>
@@ -5887,7 +5884,7 @@
       <w:r>
         <w:rPr>
           <w:noProof/>
-          <w:lang w:val="en-AU"/>
+          <w:lang w:val="en-US"/>
         </w:rPr>
         <w:drawing>
           <wp:inline distT="0" distB="0" distL="0" distR="0" wp14:anchorId="1C72A18D" wp14:editId="09260E13">
@@ -5905,7 +5902,7 @@
                     <pic:cNvPicPr/>
                   </pic:nvPicPr>
                   <pic:blipFill>
-                    <a:blip r:embed="rId10">
+                    <a:blip r:embed="rId10" cstate="print">
                       <a:extLst>
                         <a:ext uri="{28A0092B-C50C-407E-A947-70E740481C1C}">
                           <a14:useLocalDpi xmlns:a14="http://schemas.microsoft.com/office/drawing/2010/main" val="0"/>
@@ -5989,7 +5986,23 @@
           <w:szCs w:val="21"/>
           <w:lang w:val="en-AU"/>
         </w:rPr>
-        <w:t xml:space="preserve"> estimated by two different models. The first model properly accounts for among (black filled triangles) and within- individual (black filled squares) effects (nobs = 2418). The second model that doesn’t account for the hierarchical nature of the data structure at the individual level (i.e. takes a single measure of each individual and averages across individuals, n = 42). Error bars from model one represents 95% credible intervals, error bars from model 2 are 95% confidence intervals. </w:t>
+        <w:t xml:space="preserve"> estimated by two different models. The first model properly accounts for among (black filled triangles) and within- individual (black filled squares) effects (nobs = 2418). The second model that </w:t>
+      </w:r>
+      <w:r>
+        <w:rPr>
+          <w:sz w:val="21"/>
+          <w:szCs w:val="21"/>
+          <w:lang w:val="en-AU"/>
+        </w:rPr>
+        <w:t xml:space="preserve">does not </w:t>
+      </w:r>
+      <w:r>
+        <w:rPr>
+          <w:sz w:val="21"/>
+          <w:szCs w:val="21"/>
+          <w:lang w:val="en-AU"/>
+        </w:rPr>
+        <w:t xml:space="preserve">account for the hierarchical nature of the data structure at the individual level (i.e. takes a single measure of each individual and averages across individuals, n = 42). Error bars from model one represents 95% credible intervals, error bars from model 2 are 95% confidence intervals. </w:t>
       </w:r>
       <w:r>
         <w:rPr>
@@ -6044,35 +6057,19 @@
         <w:rPr>
           <w:lang w:val="en-AU"/>
         </w:rPr>
-        <w:t xml:space="preserve">Metabolic rate can decrease over time as individuals become habituated to the sampling protocol. Exploratory plots below </w:t>
-      </w:r>
-      <w:proofErr w:type="spellStart"/>
-      <w:r>
-        <w:rPr>
-          <w:lang w:val="en-AU"/>
-        </w:rPr>
-        <w:t>show</w:t>
-      </w:r>
-      <w:proofErr w:type="spellEnd"/>
-      <w:r>
-        <w:rPr>
-          <w:lang w:val="en-AU"/>
-        </w:rPr>
-        <w:t xml:space="preserve"> trends of metabolic rate and body mass decreasing with time. It is important to note that repeatability of metabolic rate was still significant over short and </w:t>
-      </w:r>
-      <w:proofErr w:type="gramStart"/>
-      <w:r>
-        <w:rPr>
-          <w:lang w:val="en-AU"/>
-        </w:rPr>
-        <w:t>long time</w:t>
-      </w:r>
-      <w:proofErr w:type="gramEnd"/>
-      <w:r>
-        <w:rPr>
-          <w:lang w:val="en-AU"/>
-        </w:rPr>
-        <w:t xml:space="preserve"> scales. This suggest that although animals may have become more </w:t>
+        <w:t>Metabolic rate can decrease over time as individuals become habituated to the sampling protocol. Exploratory plots below show trends of metabolic rate and body mass decreasing with time. It is important to note that repeatability of metabolic rate was still significant over short and long time scales. This suggest</w:t>
+      </w:r>
+      <w:r>
+        <w:rPr>
+          <w:lang w:val="en-AU"/>
+        </w:rPr>
+        <w:t>s</w:t>
+      </w:r>
+      <w:r>
+        <w:rPr>
+          <w:lang w:val="en-AU"/>
+        </w:rPr>
+        <w:t xml:space="preserve"> that although animals may have become more </w:t>
       </w:r>
       <w:r>
         <w:rPr>
@@ -6096,7 +6093,7 @@
           <w:noProof/>
           <w:sz w:val="21"/>
           <w:szCs w:val="21"/>
-          <w:lang w:val="en-AU"/>
+          <w:lang w:val="en-US"/>
         </w:rPr>
         <w:drawing>
           <wp:inline distT="0" distB="0" distL="0" distR="0" wp14:anchorId="0E53755F" wp14:editId="1F16327F">
@@ -6114,7 +6111,7 @@
                     <pic:cNvPicPr/>
                   </pic:nvPicPr>
                   <pic:blipFill>
-                    <a:blip r:embed="rId11">
+                    <a:blip r:embed="rId11" cstate="print">
                       <a:extLst>
                         <a:ext uri="{28A0092B-C50C-407E-A947-70E740481C1C}">
                           <a14:useLocalDpi xmlns:a14="http://schemas.microsoft.com/office/drawing/2010/main" val="0"/>
@@ -6224,8 +6221,6 @@
         </w:rPr>
         <w:t xml:space="preserve">across ten sampling sessions. Points represent the raw data, each uniquely coloured line represents the linear reaction norm for an individual (n = 42). </w:t>
       </w:r>
-      <w:bookmarkStart w:id="0" w:name="_GoBack"/>
-      <w:bookmarkEnd w:id="0"/>
       <w:r>
         <w:rPr>
           <w:sz w:val="21"/>
@@ -6250,12 +6245,14 @@
         <w:pStyle w:val="Heading1"/>
         <w:spacing w:line="480" w:lineRule="auto"/>
         <w:rPr>
-          <w:sz w:val="28"/>
+          <w:sz w:val="24"/>
+          <w:szCs w:val="24"/>
         </w:rPr>
       </w:pPr>
       <w:r>
         <w:rPr>
-          <w:sz w:val="28"/>
+          <w:sz w:val="24"/>
+          <w:szCs w:val="24"/>
         </w:rPr>
         <w:t>References</w:t>
       </w:r>
@@ -6283,8 +6280,6 @@
         <w:ind w:left="400" w:hanging="400"/>
         <w:rPr>
           <w:rFonts w:eastAsiaTheme="minorHAnsi"/>
-          <w:sz w:val="21"/>
-          <w:szCs w:val="21"/>
           <w:lang w:val="en-US"/>
         </w:rPr>
       </w:pPr>
@@ -6292,8 +6287,6 @@
       <w:r>
         <w:rPr>
           <w:rFonts w:eastAsiaTheme="minorHAnsi"/>
-          <w:sz w:val="21"/>
-          <w:szCs w:val="21"/>
           <w:lang w:val="en-US"/>
         </w:rPr>
         <w:t>Bürkner</w:t>
@@ -6302,8 +6295,6 @@
       <w:r>
         <w:rPr>
           <w:rFonts w:eastAsiaTheme="minorHAnsi"/>
-          <w:sz w:val="21"/>
-          <w:szCs w:val="21"/>
           <w:lang w:val="en-US"/>
         </w:rPr>
         <w:t xml:space="preserve">, P.C. (2017) </w:t>
@@ -6312,8 +6303,6 @@
       <w:r>
         <w:rPr>
           <w:rFonts w:eastAsiaTheme="minorHAnsi"/>
-          <w:sz w:val="21"/>
-          <w:szCs w:val="21"/>
           <w:lang w:val="en-US"/>
         </w:rPr>
         <w:t>brms</w:t>
@@ -6322,8 +6311,6 @@
       <w:r>
         <w:rPr>
           <w:rFonts w:eastAsiaTheme="minorHAnsi"/>
-          <w:sz w:val="21"/>
-          <w:szCs w:val="21"/>
           <w:lang w:val="en-US"/>
         </w:rPr>
         <w:t xml:space="preserve">: An R package for Bayesian multilevel models using Stan. </w:t>
@@ -6333,8 +6320,6 @@
           <w:rFonts w:eastAsiaTheme="minorHAnsi"/>
           <w:i/>
           <w:iCs/>
-          <w:sz w:val="21"/>
-          <w:szCs w:val="21"/>
           <w:lang w:val="en-US"/>
         </w:rPr>
         <w:t>Journal of Statistical Software</w:t>
@@ -6342,8 +6327,6 @@
       <w:r>
         <w:rPr>
           <w:rFonts w:eastAsiaTheme="minorHAnsi"/>
-          <w:sz w:val="21"/>
-          <w:szCs w:val="21"/>
           <w:lang w:val="en-US"/>
         </w:rPr>
         <w:t xml:space="preserve">, </w:t>
@@ -6353,8 +6336,6 @@
           <w:rFonts w:eastAsiaTheme="minorHAnsi"/>
           <w:b/>
           <w:bCs/>
-          <w:sz w:val="21"/>
-          <w:szCs w:val="21"/>
           <w:lang w:val="en-US"/>
         </w:rPr>
         <w:t>80</w:t>
@@ -6362,8 +6343,6 @@
       <w:r>
         <w:rPr>
           <w:rFonts w:eastAsiaTheme="minorHAnsi"/>
-          <w:sz w:val="21"/>
-          <w:szCs w:val="21"/>
           <w:lang w:val="en-US"/>
         </w:rPr>
         <w:t>.</w:t>
@@ -6392,16 +6371,12 @@
         <w:ind w:left="400" w:hanging="400"/>
         <w:rPr>
           <w:rFonts w:eastAsiaTheme="minorHAnsi"/>
-          <w:sz w:val="21"/>
-          <w:szCs w:val="21"/>
           <w:lang w:val="en-US"/>
         </w:rPr>
       </w:pPr>
       <w:r>
         <w:rPr>
           <w:rFonts w:eastAsiaTheme="minorHAnsi"/>
-          <w:sz w:val="21"/>
-          <w:szCs w:val="21"/>
           <w:lang w:val="en-US"/>
         </w:rPr>
         <w:t xml:space="preserve">Hadfield, J.D. (2010) MCMC methods for multi-response generalized linear mixed models: The </w:t>
@@ -6410,8 +6385,6 @@
       <w:r>
         <w:rPr>
           <w:rFonts w:eastAsiaTheme="minorHAnsi"/>
-          <w:sz w:val="21"/>
-          <w:szCs w:val="21"/>
           <w:lang w:val="en-US"/>
         </w:rPr>
         <w:t>MCMCglmm</w:t>
@@ -6420,8 +6393,6 @@
       <w:r>
         <w:rPr>
           <w:rFonts w:eastAsiaTheme="minorHAnsi"/>
-          <w:sz w:val="21"/>
-          <w:szCs w:val="21"/>
           <w:lang w:val="en-US"/>
         </w:rPr>
         <w:t xml:space="preserve"> R package. </w:t>
@@ -6431,8 +6402,6 @@
           <w:rFonts w:eastAsiaTheme="minorHAnsi"/>
           <w:i/>
           <w:iCs/>
-          <w:sz w:val="21"/>
-          <w:szCs w:val="21"/>
           <w:lang w:val="en-US"/>
         </w:rPr>
         <w:t>Journal of Statistical Software</w:t>
@@ -6440,8 +6409,6 @@
       <w:r>
         <w:rPr>
           <w:rFonts w:eastAsiaTheme="minorHAnsi"/>
-          <w:sz w:val="21"/>
-          <w:szCs w:val="21"/>
           <w:lang w:val="en-US"/>
         </w:rPr>
         <w:t xml:space="preserve">, </w:t>
@@ -6451,8 +6418,6 @@
           <w:rFonts w:eastAsiaTheme="minorHAnsi"/>
           <w:b/>
           <w:bCs/>
-          <w:sz w:val="21"/>
-          <w:szCs w:val="21"/>
           <w:lang w:val="en-US"/>
         </w:rPr>
         <w:t>33</w:t>
@@ -6460,8 +6425,6 @@
       <w:r>
         <w:rPr>
           <w:rFonts w:eastAsiaTheme="minorHAnsi"/>
-          <w:sz w:val="21"/>
-          <w:szCs w:val="21"/>
           <w:lang w:val="en-US"/>
         </w:rPr>
         <w:t>, 1–22.</w:t>
@@ -6490,8 +6453,6 @@
         <w:ind w:left="400" w:hanging="400"/>
         <w:rPr>
           <w:rFonts w:eastAsiaTheme="minorHAnsi"/>
-          <w:sz w:val="21"/>
-          <w:szCs w:val="21"/>
           <w:lang w:val="en-US"/>
         </w:rPr>
       </w:pPr>
@@ -6499,8 +6460,6 @@
       <w:r>
         <w:rPr>
           <w:rFonts w:eastAsiaTheme="minorHAnsi"/>
-          <w:sz w:val="21"/>
-          <w:szCs w:val="21"/>
           <w:lang w:val="en-US"/>
         </w:rPr>
         <w:t>Zuur</w:t>
@@ -6509,8 +6468,6 @@
       <w:r>
         <w:rPr>
           <w:rFonts w:eastAsiaTheme="minorHAnsi"/>
-          <w:sz w:val="21"/>
-          <w:szCs w:val="21"/>
           <w:lang w:val="en-US"/>
         </w:rPr>
         <w:t xml:space="preserve">, A.F., </w:t>
@@ -6519,8 +6476,6 @@
       <w:r>
         <w:rPr>
           <w:rFonts w:eastAsiaTheme="minorHAnsi"/>
-          <w:sz w:val="21"/>
-          <w:szCs w:val="21"/>
           <w:lang w:val="en-US"/>
         </w:rPr>
         <w:t>Ieno</w:t>
@@ -6529,8 +6484,6 @@
       <w:r>
         <w:rPr>
           <w:rFonts w:eastAsiaTheme="minorHAnsi"/>
-          <w:sz w:val="21"/>
-          <w:szCs w:val="21"/>
           <w:lang w:val="en-US"/>
         </w:rPr>
         <w:t xml:space="preserve">, E.N. &amp; </w:t>
@@ -6539,8 +6492,6 @@
       <w:r>
         <w:rPr>
           <w:rFonts w:eastAsiaTheme="minorHAnsi"/>
-          <w:sz w:val="21"/>
-          <w:szCs w:val="21"/>
           <w:lang w:val="en-US"/>
         </w:rPr>
         <w:t>Elphick</w:t>
@@ -6549,8 +6500,6 @@
       <w:r>
         <w:rPr>
           <w:rFonts w:eastAsiaTheme="minorHAnsi"/>
-          <w:sz w:val="21"/>
-          <w:szCs w:val="21"/>
           <w:lang w:val="en-US"/>
         </w:rPr>
         <w:t xml:space="preserve">, C.S. (2010) A protocol for data exploration to avoid common statistical problems. </w:t>
@@ -6560,8 +6509,6 @@
           <w:rFonts w:eastAsiaTheme="minorHAnsi"/>
           <w:i/>
           <w:iCs/>
-          <w:sz w:val="21"/>
-          <w:szCs w:val="21"/>
           <w:lang w:val="en-US"/>
         </w:rPr>
         <w:t>Methods in Ecology …</w:t>
@@ -6569,8 +6516,6 @@
       <w:r>
         <w:rPr>
           <w:rFonts w:eastAsiaTheme="minorHAnsi"/>
-          <w:sz w:val="21"/>
-          <w:szCs w:val="21"/>
           <w:lang w:val="en-US"/>
         </w:rPr>
         <w:t xml:space="preserve">, </w:t>
@@ -6580,8 +6525,6 @@
           <w:rFonts w:eastAsiaTheme="minorHAnsi"/>
           <w:b/>
           <w:bCs/>
-          <w:sz w:val="21"/>
-          <w:szCs w:val="21"/>
           <w:lang w:val="en-US"/>
         </w:rPr>
         <w:t>1</w:t>
@@ -6589,8 +6532,6 @@
       <w:r>
         <w:rPr>
           <w:rFonts w:eastAsiaTheme="minorHAnsi"/>
-          <w:sz w:val="21"/>
-          <w:szCs w:val="21"/>
           <w:lang w:val="en-US"/>
         </w:rPr>
         <w:t>, 3–14.</w:t>
@@ -6768,7 +6709,7 @@
             <w:rStyle w:val="PageNumber"/>
             <w:noProof/>
           </w:rPr>
-          <w:t>1</w:t>
+          <w:t>10</w:t>
         </w:r>
         <w:r>
           <w:rPr>
@@ -6925,7 +6866,6 @@
     <w:lsdException w:name="HTML Sample" w:semiHidden="1" w:unhideWhenUsed="1"/>
     <w:lsdException w:name="HTML Typewriter" w:semiHidden="1" w:unhideWhenUsed="1"/>
     <w:lsdException w:name="HTML Variable" w:semiHidden="1" w:unhideWhenUsed="1"/>
-    <w:lsdException w:name="Normal Table" w:semiHidden="1" w:unhideWhenUsed="1"/>
     <w:lsdException w:name="annotation subject" w:semiHidden="1" w:unhideWhenUsed="1"/>
     <w:lsdException w:name="No List" w:semiHidden="1" w:unhideWhenUsed="1"/>
     <w:lsdException w:name="Outline List 1" w:semiHidden="1" w:unhideWhenUsed="1"/>
@@ -6969,10 +6909,8 @@
     <w:lsdException w:name="Table Elegant" w:semiHidden="1" w:unhideWhenUsed="1"/>
     <w:lsdException w:name="Table Professional" w:semiHidden="1" w:unhideWhenUsed="1"/>
     <w:lsdException w:name="Table Subtle 1" w:semiHidden="1" w:unhideWhenUsed="1"/>
-    <w:lsdException w:name="Table Subtle 2" w:semiHidden="1" w:unhideWhenUsed="1"/>
     <w:lsdException w:name="Table Web 1" w:semiHidden="1" w:unhideWhenUsed="1"/>
     <w:lsdException w:name="Table Web 2" w:semiHidden="1" w:unhideWhenUsed="1"/>
-    <w:lsdException w:name="Table Web 3" w:semiHidden="1" w:unhideWhenUsed="1"/>
     <w:lsdException w:name="Balloon Text" w:semiHidden="1" w:unhideWhenUsed="1"/>
     <w:lsdException w:name="Table Grid" w:uiPriority="39"/>
     <w:lsdException w:name="Table Theme" w:semiHidden="1" w:unhideWhenUsed="1"/>
@@ -7193,6 +7131,8 @@
     <w:lsdException w:name="List Table 7 Colorful Accent 6" w:uiPriority="52"/>
     <w:lsdException w:name="Mention" w:semiHidden="1" w:unhideWhenUsed="1"/>
     <w:lsdException w:name="Smart Hyperlink" w:semiHidden="1" w:unhideWhenUsed="1"/>
+    <w:lsdException w:name="Hashtag" w:semiHidden="1" w:unhideWhenUsed="1"/>
+    <w:lsdException w:name="Unresolved Mention" w:semiHidden="1" w:unhideWhenUsed="1"/>
   </w:latentStyles>
   <w:style w:type="paragraph" w:default="1" w:styleId="Normal">
     <w:name w:val="Normal"/>
@@ -7481,6 +7421,40 @@
     <w:unhideWhenUsed/>
     <w:rsid w:val="00C514FD"/>
   </w:style>
+  <w:style w:type="paragraph" w:styleId="CommentSubject">
+    <w:name w:val="annotation subject"/>
+    <w:basedOn w:val="CommentText"/>
+    <w:next w:val="CommentText"/>
+    <w:link w:val="CommentSubjectChar"/>
+    <w:uiPriority w:val="99"/>
+    <w:semiHidden/>
+    <w:unhideWhenUsed/>
+    <w:rsid w:val="00462553"/>
+    <w:rPr>
+      <w:rFonts w:eastAsia="Times New Roman" w:cs="Times New Roman"/>
+      <w:b/>
+      <w:bCs/>
+      <w:sz w:val="20"/>
+      <w:szCs w:val="20"/>
+      <w:lang w:val="en-HK"/>
+    </w:rPr>
+  </w:style>
+  <w:style w:type="character" w:customStyle="1" w:styleId="CommentSubjectChar">
+    <w:name w:val="Comment Subject Char"/>
+    <w:basedOn w:val="CommentTextChar"/>
+    <w:link w:val="CommentSubject"/>
+    <w:uiPriority w:val="99"/>
+    <w:semiHidden/>
+    <w:rsid w:val="00462553"/>
+    <w:rPr>
+      <w:rFonts w:ascii="Times New Roman" w:eastAsia="Times New Roman" w:hAnsi="Times New Roman" w:cs="Times New Roman"/>
+      <w:b/>
+      <w:bCs/>
+      <w:sz w:val="20"/>
+      <w:szCs w:val="20"/>
+      <w:lang w:val="en-HK"/>
+    </w:rPr>
+  </w:style>
 </w:styles>
 </file>
 

</xml_diff>